<commit_message>
updated email added eVentures project
</commit_message>
<xml_diff>
--- a/documents/Jenifer Ine- 2021 Resume.docx
+++ b/documents/Jenifer Ine- 2021 Resume.docx
@@ -63,16 +63,21 @@
         <w:r>
           <w:rPr>
             <w:rStyle w:val="Hyperlink"/>
+            <w:rFonts w:cstheme="minorHAnsi"/>
             <w:sz w:val="20"/>
             <w:szCs w:val="20"/>
+            <w:shd w:val="clear" w:color="auto" w:fill="FFFFFF"/>
           </w:rPr>
-          <w:t>jbscott_5@yahoo.com</w:t>
+          <w:t>jenifer.s.ine@gmail.com</w:t>
         </w:r>
       </w:hyperlink>
       <w:r>
         <w:rPr>
-          <w:sz w:val="20"/>
-          <w:szCs w:val="20"/>
+          <w:rFonts w:ascii="Roboto" w:hAnsi="Roboto"/>
+          <w:color w:val="5F6368"/>
+          <w:sz w:val="20"/>
+          <w:szCs w:val="20"/>
+          <w:shd w:val="clear" w:color="auto" w:fill="FFFFFF"/>
         </w:rPr>
         <w:t xml:space="preserve"> </w:t>
       </w:r>
@@ -132,7 +137,7 @@
         <w:r>
           <w:rPr>
             <w:rStyle w:val="Hyperlink"/>
-            <w:rFonts w:ascii="Segoe UI" w:hAnsi="Segoe UI" w:cs="Segoe UI"/>
+            <w:rFonts w:cstheme="minorHAnsi"/>
             <w:sz w:val="20"/>
             <w:szCs w:val="20"/>
             <w:bdr w:val="none" w:sz="0" w:space="0" w:color="auto" w:frame="1"/>
@@ -160,8 +165,8 @@
         <w:rPr>
           <w:rStyle w:val="vanity-namedisplay-name"/>
           <w:rFonts w:cstheme="minorHAnsi"/>
-          <w:sz w:val="20"/>
-          <w:szCs w:val="20"/>
+          <w:sz w:val="12"/>
+          <w:szCs w:val="12"/>
           <w:bdr w:val="none" w:sz="0" w:space="0" w:color="auto" w:frame="1"/>
           <w:shd w:val="clear" w:color="auto" w:fill="FFFFFF"/>
         </w:rPr>
@@ -189,7 +194,7 @@
           <w:bdr w:val="none" w:sz="0" w:space="0" w:color="auto" w:frame="1"/>
           <w:shd w:val="clear" w:color="auto" w:fill="FFFFFF"/>
         </w:rPr>
-        <w:t xml:space="preserve">Full stack software developer with a background in design, </w:t>
+        <w:t xml:space="preserve">Full stack software developer with </w:t>
       </w:r>
       <w:r>
         <w:rPr>
@@ -200,7 +205,7 @@
           <w:bdr w:val="none" w:sz="0" w:space="0" w:color="auto" w:frame="1"/>
           <w:shd w:val="clear" w:color="auto" w:fill="FFFFFF"/>
         </w:rPr>
-        <w:t>with a</w:t>
+        <w:t xml:space="preserve">strong design skills, </w:t>
       </w:r>
       <w:r>
         <w:rPr>
@@ -211,7 +216,7 @@
           <w:bdr w:val="none" w:sz="0" w:space="0" w:color="auto" w:frame="1"/>
           <w:shd w:val="clear" w:color="auto" w:fill="FFFFFF"/>
         </w:rPr>
-        <w:t xml:space="preserve"> </w:t>
+        <w:t xml:space="preserve">as well as planning, logical thinking, and communication skills strengthened by my </w:t>
       </w:r>
       <w:r>
         <w:rPr>
@@ -222,7 +227,7 @@
           <w:bdr w:val="none" w:sz="0" w:space="0" w:color="auto" w:frame="1"/>
           <w:shd w:val="clear" w:color="auto" w:fill="FFFFFF"/>
         </w:rPr>
-        <w:t>prior</w:t>
+        <w:t>15-year</w:t>
       </w:r>
       <w:r>
         <w:rPr>
@@ -233,7 +238,7 @@
           <w:bdr w:val="none" w:sz="0" w:space="0" w:color="auto" w:frame="1"/>
           <w:shd w:val="clear" w:color="auto" w:fill="FFFFFF"/>
         </w:rPr>
-        <w:t xml:space="preserve"> career as a</w:t>
+        <w:t xml:space="preserve"> career </w:t>
       </w:r>
       <w:r>
         <w:rPr>
@@ -244,7 +249,7 @@
           <w:bdr w:val="none" w:sz="0" w:space="0" w:color="auto" w:frame="1"/>
           <w:shd w:val="clear" w:color="auto" w:fill="FFFFFF"/>
         </w:rPr>
-        <w:t xml:space="preserve"> math</w:t>
+        <w:t xml:space="preserve">as an educator where I taught </w:t>
       </w:r>
       <w:r>
         <w:rPr>
@@ -255,7 +260,7 @@
           <w:bdr w:val="none" w:sz="0" w:space="0" w:color="auto" w:frame="1"/>
           <w:shd w:val="clear" w:color="auto" w:fill="FFFFFF"/>
         </w:rPr>
-        <w:t xml:space="preserve"> educator</w:t>
+        <w:t>math</w:t>
       </w:r>
       <w:r>
         <w:rPr>
@@ -266,7 +271,7 @@
           <w:bdr w:val="none" w:sz="0" w:space="0" w:color="auto" w:frame="1"/>
           <w:shd w:val="clear" w:color="auto" w:fill="FFFFFF"/>
         </w:rPr>
-        <w:t xml:space="preserve"> which has</w:t>
+        <w:t xml:space="preserve"> </w:t>
       </w:r>
       <w:r>
         <w:rPr>
@@ -277,7 +282,7 @@
           <w:bdr w:val="none" w:sz="0" w:space="0" w:color="auto" w:frame="1"/>
           <w:shd w:val="clear" w:color="auto" w:fill="FFFFFF"/>
         </w:rPr>
-        <w:t xml:space="preserve"> enabled me to live abroad in several countries and </w:t>
+        <w:t xml:space="preserve">and English Language </w:t>
       </w:r>
       <w:r>
         <w:rPr>
@@ -288,7 +293,7 @@
           <w:bdr w:val="none" w:sz="0" w:space="0" w:color="auto" w:frame="1"/>
           <w:shd w:val="clear" w:color="auto" w:fill="FFFFFF"/>
         </w:rPr>
-        <w:t>enhance</w:t>
+        <w:t xml:space="preserve">in </w:t>
       </w:r>
       <w:r>
         <w:rPr>
@@ -299,7 +304,73 @@
           <w:bdr w:val="none" w:sz="0" w:space="0" w:color="auto" w:frame="1"/>
           <w:shd w:val="clear" w:color="auto" w:fill="FFFFFF"/>
         </w:rPr>
-        <w:t xml:space="preserve"> communication skills while adapting to other cultures. </w:t>
+        <w:t xml:space="preserve">the </w:t>
+      </w:r>
+      <w:r>
+        <w:rPr>
+          <w:rStyle w:val="vanity-namedisplay-name"/>
+          <w:rFonts w:cstheme="minorHAnsi"/>
+          <w:sz w:val="20"/>
+          <w:szCs w:val="20"/>
+          <w:bdr w:val="none" w:sz="0" w:space="0" w:color="auto" w:frame="1"/>
+          <w:shd w:val="clear" w:color="auto" w:fill="FFFFFF"/>
+        </w:rPr>
+        <w:t>USA as well as</w:t>
+      </w:r>
+      <w:r>
+        <w:rPr>
+          <w:rStyle w:val="vanity-namedisplay-name"/>
+          <w:rFonts w:cstheme="minorHAnsi"/>
+          <w:sz w:val="20"/>
+          <w:szCs w:val="20"/>
+          <w:bdr w:val="none" w:sz="0" w:space="0" w:color="auto" w:frame="1"/>
+          <w:shd w:val="clear" w:color="auto" w:fill="FFFFFF"/>
+        </w:rPr>
+        <w:t xml:space="preserve"> multiple countries </w:t>
+      </w:r>
+      <w:r>
+        <w:rPr>
+          <w:rStyle w:val="vanity-namedisplay-name"/>
+          <w:rFonts w:cstheme="minorHAnsi"/>
+          <w:sz w:val="20"/>
+          <w:szCs w:val="20"/>
+          <w:bdr w:val="none" w:sz="0" w:space="0" w:color="auto" w:frame="1"/>
+          <w:shd w:val="clear" w:color="auto" w:fill="FFFFFF"/>
+        </w:rPr>
+        <w:t>ab</w:t>
+      </w:r>
+      <w:r>
+        <w:rPr>
+          <w:rStyle w:val="vanity-namedisplay-name"/>
+          <w:rFonts w:cstheme="minorHAnsi"/>
+          <w:sz w:val="20"/>
+          <w:szCs w:val="20"/>
+          <w:bdr w:val="none" w:sz="0" w:space="0" w:color="auto" w:frame="1"/>
+          <w:shd w:val="clear" w:color="auto" w:fill="FFFFFF"/>
+        </w:rPr>
+        <w:t>roa</w:t>
+      </w:r>
+      <w:r>
+        <w:rPr>
+          <w:rStyle w:val="vanity-namedisplay-name"/>
+          <w:rFonts w:cstheme="minorHAnsi"/>
+          <w:sz w:val="20"/>
+          <w:szCs w:val="20"/>
+          <w:bdr w:val="none" w:sz="0" w:space="0" w:color="auto" w:frame="1"/>
+          <w:shd w:val="clear" w:color="auto" w:fill="FFFFFF"/>
+        </w:rPr>
+        <w:t>d</w:t>
+      </w:r>
+      <w:r>
+        <w:rPr>
+          <w:rStyle w:val="vanity-namedisplay-name"/>
+          <w:rFonts w:cstheme="minorHAnsi"/>
+          <w:sz w:val="20"/>
+          <w:szCs w:val="20"/>
+          <w:bdr w:val="none" w:sz="0" w:space="0" w:color="auto" w:frame="1"/>
+          <w:shd w:val="clear" w:color="auto" w:fill="FFFFFF"/>
+        </w:rPr>
+        <w:t xml:space="preserve"> </w:t>
       </w:r>
     </w:p>
     <w:p>
@@ -309,8 +380,8 @@
         <w:rPr>
           <w:rStyle w:val="vanity-namedisplay-name"/>
           <w:rFonts w:ascii="Segoe UI" w:hAnsi="Segoe UI" w:cs="Segoe UI"/>
-          <w:sz w:val="14"/>
-          <w:szCs w:val="14"/>
+          <w:sz w:val="4"/>
+          <w:szCs w:val="4"/>
           <w:bdr w:val="none" w:sz="0" w:space="0" w:color="auto" w:frame="1"/>
           <w:shd w:val="clear" w:color="auto" w:fill="FFFFFF"/>
         </w:rPr>
@@ -351,30 +422,14 @@
           <w:sz w:val="20"/>
           <w:szCs w:val="20"/>
         </w:rPr>
-        <w:t xml:space="preserve">JavaScript, Python, Node.js, React, Express, Redux, RESTful API, PostrgreSQL, Sequelize.js, bcrypt, Bootstrap, Flexbox, Sass, </w:t>
-      </w:r>
-      <w:proofErr w:type="gramStart"/>
-      <w:r>
-        <w:rPr>
-          <w:sz w:val="20"/>
-          <w:szCs w:val="20"/>
-        </w:rPr>
-        <w:t xml:space="preserve">HTML, </w:t>
-      </w:r>
-      <w:r>
-        <w:rPr>
-          <w:sz w:val="20"/>
-          <w:szCs w:val="20"/>
-        </w:rPr>
-        <w:t xml:space="preserve"> MongoDB</w:t>
-      </w:r>
-      <w:proofErr w:type="gramEnd"/>
-      <w:r>
-        <w:rPr>
-          <w:sz w:val="20"/>
-          <w:szCs w:val="20"/>
-        </w:rPr>
-        <w:t xml:space="preserve">, </w:t>
+        <w:t xml:space="preserve">JavaScript, Python, Node.js, React, Express, Redux, RESTful API, PostrgreSQL, Sequelize, bcrypt, Bootstrap, Flexbox, Sass, HTML, </w:t>
+      </w:r>
+      <w:r>
+        <w:rPr>
+          <w:sz w:val="20"/>
+          <w:szCs w:val="20"/>
+        </w:rPr>
+        <w:t xml:space="preserve"> MongoDB, </w:t>
       </w:r>
       <w:r>
         <w:rPr>
@@ -396,8 +451,8 @@
         <w:spacing w:after="0" w:line="240" w:lineRule="auto"/>
         <w:jc w:val="center"/>
         <w:rPr>
-          <w:sz w:val="20"/>
-          <w:szCs w:val="20"/>
+          <w:sz w:val="2"/>
+          <w:szCs w:val="2"/>
         </w:rPr>
       </w:pPr>
     </w:p>
@@ -425,7 +480,6 @@
     <w:p>
       <w:pPr>
         <w:spacing w:after="0" w:line="240" w:lineRule="auto"/>
-        <w:jc w:val="center"/>
         <w:rPr>
           <w:sz w:val="20"/>
           <w:szCs w:val="20"/>
@@ -447,6 +501,15 @@
           <w:sz w:val="20"/>
           <w:szCs w:val="20"/>
         </w:rPr>
+        <w:t xml:space="preserve"> (DC)</w:t>
+      </w:r>
+      <w:r>
+        <w:rPr>
+          <w:i/>
+          <w:iCs/>
+          <w:sz w:val="20"/>
+          <w:szCs w:val="20"/>
+        </w:rPr>
         <w:t xml:space="preserve"> </w:t>
       </w:r>
       <w:r>
@@ -454,82 +517,190 @@
           <w:sz w:val="20"/>
           <w:szCs w:val="20"/>
         </w:rPr>
-        <w:t xml:space="preserve">Web Development Certificate, Atlanta, Ga </w:t>
-      </w:r>
-      <w:r>
-        <w:rPr>
-          <w:sz w:val="20"/>
-          <w:szCs w:val="20"/>
-        </w:rPr>
-        <w:t>10/21</w:t>
+        <w:t>Web Development Cer</w:t>
+      </w:r>
+      <w:r>
+        <w:rPr>
+          <w:sz w:val="20"/>
+          <w:szCs w:val="20"/>
+        </w:rPr>
+        <w:t>t</w:t>
+      </w:r>
+      <w:r>
+        <w:rPr>
+          <w:sz w:val="20"/>
+          <w:szCs w:val="20"/>
+        </w:rPr>
+        <w:t xml:space="preserve">, </w:t>
+      </w:r>
+      <w:r>
+        <w:rPr>
+          <w:sz w:val="20"/>
+          <w:szCs w:val="20"/>
+        </w:rPr>
+        <w:tab/>
+      </w:r>
+      <w:r>
+        <w:rPr>
+          <w:sz w:val="20"/>
+          <w:szCs w:val="20"/>
+        </w:rPr>
+        <w:tab/>
+      </w:r>
+      <w:r>
+        <w:rPr>
+          <w:i/>
+          <w:iCs/>
+          <w:sz w:val="20"/>
+          <w:szCs w:val="20"/>
+        </w:rPr>
+        <w:t>University of North Georgia,</w:t>
+      </w:r>
+      <w:r>
+        <w:rPr>
+          <w:sz w:val="20"/>
+          <w:szCs w:val="20"/>
+        </w:rPr>
+        <w:t xml:space="preserve"> </w:t>
+      </w:r>
+      <w:r>
+        <w:rPr>
+          <w:sz w:val="20"/>
+          <w:szCs w:val="20"/>
+        </w:rPr>
+        <w:tab/>
+        <w:t xml:space="preserve">       </w:t>
+      </w:r>
+      <w:r>
+        <w:rPr>
+          <w:i/>
+          <w:iCs/>
+          <w:sz w:val="20"/>
+          <w:szCs w:val="20"/>
+        </w:rPr>
+        <w:t>Howard University</w:t>
+      </w:r>
+      <w:r>
+        <w:rPr>
+          <w:sz w:val="20"/>
+          <w:szCs w:val="20"/>
+        </w:rPr>
+        <w:t xml:space="preserve">, </w:t>
       </w:r>
     </w:p>
     <w:p>
       <w:pPr>
         <w:spacing w:after="0" w:line="240" w:lineRule="auto"/>
-        <w:jc w:val="center"/>
-        <w:rPr>
-          <w:sz w:val="20"/>
-          <w:szCs w:val="20"/>
-        </w:rPr>
-      </w:pPr>
-      <w:proofErr w:type="gramStart"/>
-      <w:r>
-        <w:rPr>
-          <w:sz w:val="20"/>
-          <w:szCs w:val="20"/>
-        </w:rPr>
-        <w:t>16 week</w:t>
-      </w:r>
-      <w:proofErr w:type="gramEnd"/>
-      <w:r>
-        <w:rPr>
-          <w:sz w:val="20"/>
-          <w:szCs w:val="20"/>
-        </w:rPr>
-        <w:t>, fulltime</w:t>
-      </w:r>
-      <w:r>
-        <w:rPr>
-          <w:sz w:val="20"/>
-          <w:szCs w:val="20"/>
-        </w:rPr>
-        <w:t>,</w:t>
-      </w:r>
-      <w:r>
-        <w:rPr>
-          <w:sz w:val="20"/>
-          <w:szCs w:val="20"/>
-        </w:rPr>
-        <w:t xml:space="preserve"> full stack web development </w:t>
-      </w:r>
-      <w:r>
-        <w:rPr>
-          <w:sz w:val="20"/>
-          <w:szCs w:val="20"/>
-        </w:rPr>
-        <w:t>b</w:t>
-      </w:r>
-      <w:r>
-        <w:rPr>
-          <w:sz w:val="20"/>
-          <w:szCs w:val="20"/>
-        </w:rPr>
-        <w:t>ootcamp</w:t>
-      </w:r>
-      <w:r>
-        <w:rPr>
-          <w:sz w:val="20"/>
-          <w:szCs w:val="20"/>
-        </w:rPr>
-        <w:t xml:space="preserve">; </w:t>
-      </w:r>
-      <w:r>
-        <w:rPr>
-          <w:sz w:val="20"/>
-          <w:szCs w:val="20"/>
-        </w:rPr>
-        <w:t>focus on JavaScript, Node.js, React, and Python</w:t>
+        <w:rPr>
+          <w:sz w:val="20"/>
+          <w:szCs w:val="20"/>
+        </w:rPr>
+      </w:pPr>
+      <w:r>
+        <w:rPr>
+          <w:sz w:val="20"/>
+          <w:szCs w:val="20"/>
+        </w:rPr>
+        <w:t xml:space="preserve">Atlanta, Ga </w:t>
+      </w:r>
+      <w:r>
+        <w:rPr>
+          <w:sz w:val="20"/>
+          <w:szCs w:val="20"/>
+        </w:rPr>
+        <w:t xml:space="preserve">   1</w:t>
+      </w:r>
+      <w:r>
+        <w:rPr>
+          <w:sz w:val="20"/>
+          <w:szCs w:val="20"/>
+        </w:rPr>
+        <w:t>0/21</w:t>
+      </w:r>
+      <w:r>
+        <w:rPr>
+          <w:sz w:val="20"/>
+          <w:szCs w:val="20"/>
+        </w:rPr>
+        <w:tab/>
+      </w:r>
+      <w:r>
+        <w:rPr>
+          <w:sz w:val="20"/>
+          <w:szCs w:val="20"/>
+        </w:rPr>
+        <w:tab/>
+      </w:r>
+      <w:r>
+        <w:rPr>
+          <w:sz w:val="20"/>
+          <w:szCs w:val="20"/>
+        </w:rPr>
+        <w:tab/>
+      </w:r>
+      <w:r>
+        <w:rPr>
+          <w:sz w:val="20"/>
+          <w:szCs w:val="20"/>
+        </w:rPr>
+        <w:tab/>
+      </w:r>
+      <w:r>
+        <w:rPr>
+          <w:sz w:val="20"/>
+          <w:szCs w:val="20"/>
+        </w:rPr>
+        <w:t xml:space="preserve">Dahlonega, GA  </w:t>
+      </w:r>
+      <w:r>
+        <w:rPr>
+          <w:sz w:val="20"/>
+          <w:szCs w:val="20"/>
+        </w:rPr>
+        <w:t xml:space="preserve">  </w:t>
+      </w:r>
+      <w:r>
+        <w:rPr>
+          <w:sz w:val="20"/>
+          <w:szCs w:val="20"/>
+        </w:rPr>
+        <w:t>05/12</w:t>
+      </w:r>
+      <w:r>
+        <w:rPr>
+          <w:sz w:val="20"/>
+          <w:szCs w:val="20"/>
+        </w:rPr>
+        <w:tab/>
+      </w:r>
+      <w:r>
+        <w:rPr>
+          <w:sz w:val="20"/>
+          <w:szCs w:val="20"/>
+        </w:rPr>
+        <w:tab/>
+        <w:t xml:space="preserve">       </w:t>
+      </w:r>
+      <w:r>
+        <w:rPr>
+          <w:sz w:val="20"/>
+          <w:szCs w:val="20"/>
+        </w:rPr>
+        <w:t xml:space="preserve">Washington, DC </w:t>
+      </w:r>
+      <w:r>
+        <w:rPr>
+          <w:sz w:val="20"/>
+          <w:szCs w:val="20"/>
+        </w:rPr>
+        <w:t xml:space="preserve">   </w:t>
+      </w:r>
+      <w:r>
+        <w:rPr>
+          <w:sz w:val="20"/>
+          <w:szCs w:val="20"/>
+        </w:rPr>
+        <w:t>05/05</w:t>
       </w:r>
     </w:p>
     <w:p>
@@ -540,30 +711,120 @@
           <w:szCs w:val="20"/>
         </w:rPr>
       </w:pPr>
+      <w:r>
+        <w:rPr>
+          <w:sz w:val="20"/>
+          <w:szCs w:val="20"/>
+        </w:rPr>
+        <w:t>16-week</w:t>
+      </w:r>
+      <w:r>
+        <w:rPr>
+          <w:sz w:val="20"/>
+          <w:szCs w:val="20"/>
+        </w:rPr>
+        <w:t>, fulltime</w:t>
+      </w:r>
+      <w:r>
+        <w:rPr>
+          <w:sz w:val="20"/>
+          <w:szCs w:val="20"/>
+        </w:rPr>
+        <w:t>,</w:t>
+      </w:r>
+      <w:r>
+        <w:rPr>
+          <w:sz w:val="20"/>
+          <w:szCs w:val="20"/>
+        </w:rPr>
+        <w:t xml:space="preserve"> full stack </w:t>
+      </w:r>
+      <w:r>
+        <w:rPr>
+          <w:sz w:val="20"/>
+          <w:szCs w:val="20"/>
+        </w:rPr>
+        <w:t>b</w:t>
+      </w:r>
+      <w:r>
+        <w:rPr>
+          <w:sz w:val="20"/>
+          <w:szCs w:val="20"/>
+        </w:rPr>
+        <w:t>ootcamp</w:t>
+      </w:r>
+      <w:r>
+        <w:rPr>
+          <w:sz w:val="20"/>
+          <w:szCs w:val="20"/>
+        </w:rPr>
+        <w:tab/>
+      </w:r>
+      <w:r>
+        <w:rPr>
+          <w:sz w:val="20"/>
+          <w:szCs w:val="20"/>
+        </w:rPr>
+        <w:tab/>
+      </w:r>
+      <w:r>
+        <w:rPr>
+          <w:sz w:val="20"/>
+          <w:szCs w:val="20"/>
+        </w:rPr>
+        <w:t>Post Bacc Teacher Cert Program</w:t>
+      </w:r>
+      <w:r>
+        <w:rPr>
+          <w:sz w:val="20"/>
+          <w:szCs w:val="20"/>
+        </w:rPr>
+        <w:tab/>
+        <w:t xml:space="preserve">       </w:t>
+      </w:r>
+      <w:r>
+        <w:rPr>
+          <w:sz w:val="20"/>
+          <w:szCs w:val="20"/>
+        </w:rPr>
+        <w:t>Bachelor of Architecture</w:t>
+      </w:r>
+      <w:r>
+        <w:rPr>
+          <w:sz w:val="20"/>
+          <w:szCs w:val="20"/>
+        </w:rPr>
+        <w:t>,</w:t>
+      </w:r>
+      <w:r>
+        <w:rPr>
+          <w:sz w:val="20"/>
+          <w:szCs w:val="20"/>
+        </w:rPr>
+        <w:t xml:space="preserve"> cum laude</w:t>
+      </w:r>
     </w:p>
     <w:p>
       <w:pPr>
         <w:spacing w:after="0" w:line="240" w:lineRule="auto"/>
         <w:rPr>
-          <w:sz w:val="20"/>
-          <w:szCs w:val="20"/>
-        </w:rPr>
-      </w:pPr>
-      <w:r>
-        <w:rPr>
-          <w:i/>
-          <w:iCs/>
-          <w:sz w:val="20"/>
-          <w:szCs w:val="20"/>
-        </w:rPr>
-        <w:t>University of North Georgia,</w:t>
-      </w:r>
-      <w:r>
-        <w:rPr>
-          <w:sz w:val="20"/>
-          <w:szCs w:val="20"/>
-        </w:rPr>
-        <w:t xml:space="preserve"> Dahlonega, GA</w:t>
+          <w:sz w:val="6"/>
+          <w:szCs w:val="6"/>
+        </w:rPr>
+      </w:pPr>
+      <w:r>
+        <w:rPr>
+          <w:sz w:val="20"/>
+          <w:szCs w:val="20"/>
+        </w:rPr>
+        <w:t xml:space="preserve">   </w:t>
+      </w:r>
+      <w:r>
+        <w:rPr>
+          <w:sz w:val="20"/>
+          <w:szCs w:val="20"/>
+        </w:rPr>
+        <w:tab/>
       </w:r>
       <w:r>
         <w:rPr>
@@ -577,136 +838,12 @@
           <w:sz w:val="20"/>
           <w:szCs w:val="20"/>
         </w:rPr>
-        <w:t xml:space="preserve"> 05/12</w:t>
-      </w:r>
-      <w:r>
-        <w:rPr>
-          <w:sz w:val="20"/>
-          <w:szCs w:val="20"/>
-        </w:rPr>
         <w:tab/>
-      </w:r>
-      <w:r>
-        <w:rPr>
-          <w:sz w:val="20"/>
-          <w:szCs w:val="20"/>
-        </w:rPr>
-        <w:tab/>
-        <w:t xml:space="preserve">       </w:t>
-      </w:r>
-      <w:r>
-        <w:rPr>
-          <w:sz w:val="20"/>
-          <w:szCs w:val="20"/>
-        </w:rPr>
-        <w:tab/>
-      </w:r>
-      <w:r>
-        <w:rPr>
-          <w:sz w:val="20"/>
-          <w:szCs w:val="20"/>
-        </w:rPr>
-        <w:t xml:space="preserve"> </w:t>
-      </w:r>
-      <w:r>
-        <w:rPr>
-          <w:sz w:val="20"/>
-          <w:szCs w:val="20"/>
-        </w:rPr>
-        <w:tab/>
-      </w:r>
-      <w:r>
-        <w:rPr>
-          <w:i/>
-          <w:iCs/>
-          <w:sz w:val="20"/>
-          <w:szCs w:val="20"/>
-        </w:rPr>
-        <w:t>Howard University</w:t>
-      </w:r>
-      <w:r>
-        <w:rPr>
-          <w:sz w:val="20"/>
-          <w:szCs w:val="20"/>
-        </w:rPr>
-        <w:t>, Washington, DC 05/05</w:t>
       </w:r>
     </w:p>
     <w:p>
       <w:pPr>
         <w:spacing w:after="0" w:line="240" w:lineRule="auto"/>
-        <w:rPr>
-          <w:sz w:val="20"/>
-          <w:szCs w:val="20"/>
-        </w:rPr>
-      </w:pPr>
-      <w:r>
-        <w:rPr>
-          <w:sz w:val="20"/>
-          <w:szCs w:val="20"/>
-        </w:rPr>
-        <w:t xml:space="preserve">Post Baccalaureate Teacher Certification Program </w:t>
-      </w:r>
-      <w:r>
-        <w:rPr>
-          <w:sz w:val="20"/>
-          <w:szCs w:val="20"/>
-        </w:rPr>
-        <w:tab/>
-        <w:t xml:space="preserve">             </w:t>
-      </w:r>
-      <w:r>
-        <w:rPr>
-          <w:sz w:val="20"/>
-          <w:szCs w:val="20"/>
-        </w:rPr>
-        <w:tab/>
-      </w:r>
-      <w:r>
-        <w:rPr>
-          <w:sz w:val="20"/>
-          <w:szCs w:val="20"/>
-        </w:rPr>
-        <w:tab/>
-      </w:r>
-      <w:r>
-        <w:rPr>
-          <w:sz w:val="20"/>
-          <w:szCs w:val="20"/>
-        </w:rPr>
-        <w:tab/>
-        <w:t xml:space="preserve">    </w:t>
-      </w:r>
-      <w:r>
-        <w:rPr>
-          <w:sz w:val="20"/>
-          <w:szCs w:val="20"/>
-        </w:rPr>
-        <w:t>Bachelor of Architecture   cum laude</w:t>
-      </w:r>
-    </w:p>
-    <w:p>
-      <w:pPr>
-        <w:spacing w:after="0" w:line="240" w:lineRule="auto"/>
-        <w:rPr>
-          <w:sz w:val="16"/>
-          <w:szCs w:val="16"/>
-        </w:rPr>
-      </w:pPr>
-    </w:p>
-    <w:p>
-      <w:pPr>
-        <w:spacing w:after="0" w:line="240" w:lineRule="auto"/>
-        <w:jc w:val="center"/>
-        <w:rPr>
-          <w:sz w:val="10"/>
-          <w:szCs w:val="10"/>
-        </w:rPr>
-      </w:pPr>
-    </w:p>
-    <w:p>
-      <w:pPr>
-        <w:spacing w:after="120" w:line="240" w:lineRule="auto"/>
         <w:rPr>
           <w:b/>
           <w:bCs/>
@@ -739,14 +876,32 @@
           <w:sz w:val="24"/>
           <w:szCs w:val="24"/>
         </w:rPr>
-        <w:t>You Got Options</w:t>
-      </w:r>
-      <w:r>
-        <w:rPr>
-          <w:sz w:val="20"/>
-          <w:szCs w:val="20"/>
-        </w:rPr>
-        <w:t xml:space="preserve">: </w:t>
+        <w:t>eVentures</w:t>
+      </w:r>
+      <w:r>
+        <w:rPr>
+          <w:sz w:val="24"/>
+          <w:szCs w:val="24"/>
+        </w:rPr>
+        <w:t>:</w:t>
+      </w:r>
+      <w:r>
+        <w:rPr>
+          <w:b/>
+          <w:bCs/>
+          <w:sz w:val="24"/>
+          <w:szCs w:val="24"/>
+        </w:rPr>
+        <w:t xml:space="preserve"> </w:t>
+      </w:r>
+      <w:r>
+        <w:rPr>
+          <w:b/>
+          <w:bCs/>
+          <w:sz w:val="24"/>
+          <w:szCs w:val="24"/>
+        </w:rPr>
+        <w:t xml:space="preserve"> </w:t>
       </w:r>
       <w:hyperlink r:id="rId9" w:history="1">
         <w:r>
@@ -755,7 +910,23 @@
             <w:sz w:val="20"/>
             <w:szCs w:val="20"/>
           </w:rPr>
-          <w:t>https://you-got-options.surge.sh</w:t>
+          <w:t>eVentures Live</w:t>
+        </w:r>
+        <w:r>
+          <w:rPr>
+            <w:rStyle w:val="Hyperlink"/>
+            <w:sz w:val="20"/>
+            <w:szCs w:val="20"/>
+          </w:rPr>
+          <w:t xml:space="preserve"> L</w:t>
+        </w:r>
+        <w:r>
+          <w:rPr>
+            <w:rStyle w:val="Hyperlink"/>
+            <w:sz w:val="20"/>
+            <w:szCs w:val="20"/>
+          </w:rPr>
+          <w:t>ink</w:t>
         </w:r>
       </w:hyperlink>
       <w:r>
@@ -763,7 +934,21 @@
           <w:sz w:val="20"/>
           <w:szCs w:val="20"/>
         </w:rPr>
-        <w:t xml:space="preserve">, </w:t>
+        <w:t>,</w:t>
+      </w:r>
+      <w:r>
+        <w:rPr>
+          <w:sz w:val="20"/>
+          <w:szCs w:val="20"/>
+        </w:rPr>
+        <w:t xml:space="preserve">  </w:t>
+      </w:r>
+      <w:r>
+        <w:rPr>
+          <w:sz w:val="20"/>
+          <w:szCs w:val="20"/>
+        </w:rPr>
+        <w:t xml:space="preserve"> </w:t>
       </w:r>
       <w:r>
         <w:rPr>
@@ -779,7 +964,7 @@
             <w:sz w:val="20"/>
             <w:szCs w:val="20"/>
           </w:rPr>
-          <w:t>https://github.com/Jenionthenet/You-Got-Options-Decision-Maker-App</w:t>
+          <w:t>eVentures Github Repository</w:t>
         </w:r>
       </w:hyperlink>
       <w:r>
@@ -809,69 +994,7 @@
           <w:szCs w:val="20"/>
         </w:rPr>
         <w:tab/>
-      </w:r>
-      <w:r>
-        <w:rPr>
-          <w:sz w:val="20"/>
-          <w:szCs w:val="20"/>
-        </w:rPr>
-        <w:tab/>
-      </w:r>
-      <w:r>
-        <w:rPr>
-          <w:sz w:val="20"/>
-          <w:szCs w:val="20"/>
-        </w:rPr>
-        <w:tab/>
-      </w:r>
-      <w:r>
-        <w:rPr>
-          <w:sz w:val="20"/>
-          <w:szCs w:val="20"/>
-        </w:rPr>
-        <w:tab/>
-      </w:r>
-      <w:r>
-        <w:rPr>
-          <w:sz w:val="20"/>
-          <w:szCs w:val="20"/>
-        </w:rPr>
-        <w:tab/>
-      </w:r>
-      <w:r>
-        <w:rPr>
-          <w:sz w:val="20"/>
-          <w:szCs w:val="20"/>
-        </w:rPr>
-        <w:tab/>
-      </w:r>
-      <w:r>
-        <w:rPr>
-          <w:sz w:val="20"/>
-          <w:szCs w:val="20"/>
-        </w:rPr>
-        <w:tab/>
-      </w:r>
-      <w:r>
-        <w:rPr>
-          <w:sz w:val="20"/>
-          <w:szCs w:val="20"/>
-        </w:rPr>
-        <w:tab/>
-      </w:r>
-      <w:r>
-        <w:rPr>
-          <w:sz w:val="20"/>
-          <w:szCs w:val="20"/>
-        </w:rPr>
-        <w:tab/>
-      </w:r>
-      <w:r>
-        <w:rPr>
-          <w:sz w:val="20"/>
-          <w:szCs w:val="20"/>
-        </w:rPr>
-        <w:t>9/21</w:t>
+        <w:t>10/21</w:t>
       </w:r>
     </w:p>
     <w:p>
@@ -879,7 +1002,7 @@
         <w:pStyle w:val="ListParagraph"/>
         <w:numPr>
           <w:ilvl w:val="0"/>
-          <w:numId w:val="2"/>
+          <w:numId w:val="6"/>
         </w:numPr>
         <w:spacing w:after="0" w:line="240" w:lineRule="auto"/>
         <w:rPr>
@@ -892,7 +1015,42 @@
           <w:sz w:val="20"/>
           <w:szCs w:val="20"/>
         </w:rPr>
-        <w:t xml:space="preserve">Individual project: decision maker app that allows users think through decisions by adding and displaying decisions, options, and factors. Factor points assigned by users are compiled and displayed for each option.   </w:t>
+        <w:t>DC Capstone group project that provides users with fun act</w:t>
+      </w:r>
+      <w:r>
+        <w:rPr>
+          <w:sz w:val="20"/>
+          <w:szCs w:val="20"/>
+        </w:rPr>
+        <w:t>iviti</w:t>
+      </w:r>
+      <w:r>
+        <w:rPr>
+          <w:sz w:val="20"/>
+          <w:szCs w:val="20"/>
+        </w:rPr>
+        <w:t>e</w:t>
+      </w:r>
+      <w:r>
+        <w:rPr>
+          <w:sz w:val="20"/>
+          <w:szCs w:val="20"/>
+        </w:rPr>
+        <w:t>s</w:t>
+      </w:r>
+      <w:r>
+        <w:rPr>
+          <w:sz w:val="20"/>
+          <w:szCs w:val="20"/>
+        </w:rPr>
+        <w:t xml:space="preserve"> to do when they are </w:t>
+      </w:r>
+      <w:r>
+        <w:rPr>
+          <w:sz w:val="20"/>
+          <w:szCs w:val="20"/>
+        </w:rPr>
+        <w:t xml:space="preserve">out of ideas.  Users have the ability to filter through activities to suit their needs as well as post journal entries of the fun they’ve had for each activity. </w:t>
       </w:r>
     </w:p>
     <w:p>
@@ -900,55 +1058,160 @@
         <w:pStyle w:val="ListParagraph"/>
         <w:numPr>
           <w:ilvl w:val="0"/>
-          <w:numId w:val="2"/>
+          <w:numId w:val="6"/>
         </w:numPr>
-        <w:spacing w:after="0" w:line="240" w:lineRule="auto"/>
-        <w:rPr>
-          <w:sz w:val="20"/>
-          <w:szCs w:val="20"/>
-        </w:rPr>
-      </w:pPr>
-      <w:r>
-        <w:rPr>
-          <w:sz w:val="20"/>
-          <w:szCs w:val="20"/>
-        </w:rPr>
-        <w:t>P</w:t>
-      </w:r>
-      <w:r>
-        <w:rPr>
-          <w:sz w:val="20"/>
-          <w:szCs w:val="20"/>
-        </w:rPr>
-        <w:t>lann</w:t>
-      </w:r>
-      <w:r>
-        <w:rPr>
-          <w:sz w:val="20"/>
-          <w:szCs w:val="20"/>
-        </w:rPr>
-        <w:t>ed</w:t>
-      </w:r>
-      <w:r>
-        <w:rPr>
-          <w:sz w:val="20"/>
-          <w:szCs w:val="20"/>
-        </w:rPr>
-        <w:t xml:space="preserve"> out and set up the database that includes three levels of a nested hierarchy of decisions, options, and factors.  </w:t>
-      </w:r>
-      <w:r>
-        <w:rPr>
-          <w:sz w:val="20"/>
-          <w:szCs w:val="20"/>
-        </w:rPr>
-        <w:t>C</w:t>
-      </w:r>
-      <w:r>
-        <w:rPr>
-          <w:sz w:val="20"/>
-          <w:szCs w:val="20"/>
-        </w:rPr>
-        <w:t>reated all the apps functionality, designed the logo, and styled all pages to be mobile responsive.</w:t>
+        <w:spacing w:after="120" w:line="240" w:lineRule="auto"/>
+        <w:rPr>
+          <w:sz w:val="20"/>
+          <w:szCs w:val="20"/>
+        </w:rPr>
+      </w:pPr>
+      <w:r>
+        <w:rPr>
+          <w:sz w:val="20"/>
+          <w:szCs w:val="20"/>
+        </w:rPr>
+        <w:t>S</w:t>
+      </w:r>
+      <w:r>
+        <w:rPr>
+          <w:sz w:val="20"/>
+          <w:szCs w:val="20"/>
+        </w:rPr>
+        <w:t>et up 3 out of 5 tables in the database including relations and</w:t>
+      </w:r>
+      <w:r>
+        <w:rPr>
+          <w:sz w:val="20"/>
+          <w:szCs w:val="20"/>
+        </w:rPr>
+        <w:t xml:space="preserve"> </w:t>
+      </w:r>
+      <w:r>
+        <w:rPr>
+          <w:sz w:val="20"/>
+          <w:szCs w:val="20"/>
+        </w:rPr>
+        <w:t xml:space="preserve">routes using </w:t>
+      </w:r>
+      <w:r>
+        <w:rPr>
+          <w:sz w:val="20"/>
+          <w:szCs w:val="20"/>
+        </w:rPr>
+        <w:t>S</w:t>
+      </w:r>
+      <w:r>
+        <w:rPr>
+          <w:sz w:val="20"/>
+          <w:szCs w:val="20"/>
+        </w:rPr>
+        <w:t xml:space="preserve">equelize.  </w:t>
+      </w:r>
+      <w:r>
+        <w:rPr>
+          <w:sz w:val="20"/>
+          <w:szCs w:val="20"/>
+        </w:rPr>
+        <w:t xml:space="preserve">Created functionality for a user to save an eVenture to their profile page and created profile page component. Created and styled components for desktop and mobile view to display journal entries for public entries and users (private) entries.  </w:t>
+      </w:r>
+      <w:r>
+        <w:rPr>
+          <w:sz w:val="20"/>
+          <w:szCs w:val="20"/>
+        </w:rPr>
+        <w:t xml:space="preserve">Created functionality to delete an activity from </w:t>
+      </w:r>
+      <w:r>
+        <w:rPr>
+          <w:sz w:val="20"/>
+          <w:szCs w:val="20"/>
+        </w:rPr>
+        <w:t xml:space="preserve">the </w:t>
+      </w:r>
+      <w:r>
+        <w:rPr>
+          <w:sz w:val="20"/>
+          <w:szCs w:val="20"/>
+        </w:rPr>
+        <w:t>My</w:t>
+      </w:r>
+      <w:r>
+        <w:rPr>
+          <w:sz w:val="20"/>
+          <w:szCs w:val="20"/>
+        </w:rPr>
+        <w:t xml:space="preserve"> </w:t>
+      </w:r>
+      <w:r>
+        <w:rPr>
+          <w:sz w:val="20"/>
+          <w:szCs w:val="20"/>
+        </w:rPr>
+        <w:t>Activi</w:t>
+      </w:r>
+      <w:r>
+        <w:rPr>
+          <w:sz w:val="20"/>
+          <w:szCs w:val="20"/>
+        </w:rPr>
+        <w:t>ti</w:t>
+      </w:r>
+      <w:r>
+        <w:rPr>
+          <w:sz w:val="20"/>
+          <w:szCs w:val="20"/>
+        </w:rPr>
+        <w:t>es Profile</w:t>
+      </w:r>
+      <w:r>
+        <w:rPr>
+          <w:sz w:val="20"/>
+          <w:szCs w:val="20"/>
+        </w:rPr>
+        <w:t xml:space="preserve"> page</w:t>
+      </w:r>
+      <w:r>
+        <w:rPr>
+          <w:sz w:val="20"/>
+          <w:szCs w:val="20"/>
+        </w:rPr>
+        <w:t xml:space="preserve"> and to delete a journal entry from the users</w:t>
+      </w:r>
+      <w:r>
+        <w:rPr>
+          <w:sz w:val="20"/>
+          <w:szCs w:val="20"/>
+        </w:rPr>
+        <w:t>’</w:t>
+      </w:r>
+      <w:r>
+        <w:rPr>
+          <w:sz w:val="20"/>
+          <w:szCs w:val="20"/>
+        </w:rPr>
+        <w:t xml:space="preserve"> journal pages.  </w:t>
+      </w:r>
+      <w:r>
+        <w:rPr>
+          <w:sz w:val="20"/>
+          <w:szCs w:val="20"/>
+        </w:rPr>
+        <w:t xml:space="preserve">Set up and helped to populate custom </w:t>
+      </w:r>
+      <w:r>
+        <w:rPr>
+          <w:sz w:val="20"/>
+          <w:szCs w:val="20"/>
+        </w:rPr>
+        <w:t>API</w:t>
+      </w:r>
+      <w:r>
+        <w:rPr>
+          <w:sz w:val="20"/>
+          <w:szCs w:val="20"/>
+        </w:rPr>
+        <w:t xml:space="preserve"> of eVenture activities. </w:t>
       </w:r>
     </w:p>
     <w:p>
@@ -956,34 +1219,39 @@
         <w:pStyle w:val="ListParagraph"/>
         <w:numPr>
           <w:ilvl w:val="0"/>
-          <w:numId w:val="2"/>
+          <w:numId w:val="6"/>
         </w:numPr>
         <w:spacing w:after="120" w:line="240" w:lineRule="auto"/>
         <w:rPr>
-          <w:b/>
-          <w:bCs/>
-          <w:sz w:val="14"/>
-          <w:szCs w:val="14"/>
-        </w:rPr>
-      </w:pPr>
-      <w:r>
-        <w:rPr>
-          <w:sz w:val="20"/>
-          <w:szCs w:val="20"/>
-        </w:rPr>
-        <w:t xml:space="preserve">Project incorporated </w:t>
-      </w:r>
-      <w:r>
-        <w:rPr>
-          <w:sz w:val="20"/>
-          <w:szCs w:val="20"/>
-        </w:rPr>
-        <w:t>JavaScript (Node.js &amp; Express,), Sequelize, React, Redux, HTML, CSS, React Bootstrap</w:t>
+          <w:sz w:val="20"/>
+          <w:szCs w:val="20"/>
+        </w:rPr>
+      </w:pPr>
+      <w:r>
+        <w:rPr>
+          <w:sz w:val="20"/>
+          <w:szCs w:val="20"/>
+        </w:rPr>
+        <w:t xml:space="preserve">Technologies used: </w:t>
+      </w:r>
+      <w:r>
+        <w:rPr>
+          <w:sz w:val="20"/>
+          <w:szCs w:val="20"/>
+        </w:rPr>
+        <w:t xml:space="preserve"> </w:t>
+      </w:r>
+      <w:r>
+        <w:rPr>
+          <w:sz w:val="20"/>
+          <w:szCs w:val="20"/>
+        </w:rPr>
+        <w:t xml:space="preserve"> JavaScript, Node.js,  Express, Sequelize, React, Redux, HTML, CSS, &amp; React Bootstrap </w:t>
       </w:r>
     </w:p>
     <w:p>
       <w:pPr>
-        <w:spacing w:after="120" w:line="240" w:lineRule="auto"/>
+        <w:spacing w:after="0" w:line="240" w:lineRule="auto"/>
         <w:rPr>
           <w:sz w:val="20"/>
           <w:szCs w:val="20"/>
@@ -996,14 +1264,39 @@
           <w:sz w:val="24"/>
           <w:szCs w:val="24"/>
         </w:rPr>
-        <w:t>ReciPedia</w:t>
-      </w:r>
-      <w:r>
-        <w:rPr>
-          <w:sz w:val="20"/>
-          <w:szCs w:val="20"/>
-        </w:rPr>
-        <w:t xml:space="preserve">: </w:t>
+        <w:t>You Got Options</w:t>
+      </w:r>
+      <w:r>
+        <w:rPr>
+          <w:b/>
+          <w:bCs/>
+          <w:sz w:val="24"/>
+          <w:szCs w:val="24"/>
+        </w:rPr>
+        <w:t xml:space="preserve"> (YGO)</w:t>
+      </w:r>
+      <w:r>
+        <w:rPr>
+          <w:sz w:val="24"/>
+          <w:szCs w:val="24"/>
+        </w:rPr>
+        <w:t>:</w:t>
+      </w:r>
+      <w:r>
+        <w:rPr>
+          <w:b/>
+          <w:bCs/>
+          <w:sz w:val="24"/>
+          <w:szCs w:val="24"/>
+        </w:rPr>
+        <w:t xml:space="preserve"> </w:t>
+      </w:r>
+      <w:r>
+        <w:rPr>
+          <w:sz w:val="20"/>
+          <w:szCs w:val="20"/>
+        </w:rPr>
+        <w:t xml:space="preserve"> </w:t>
       </w:r>
       <w:hyperlink r:id="rId11" w:history="1">
         <w:r>
@@ -1012,7 +1305,23 @@
             <w:sz w:val="20"/>
             <w:szCs w:val="20"/>
           </w:rPr>
-          <w:t>https://recipedia.one/</w:t>
+          <w:t>YGO Live</w:t>
+        </w:r>
+        <w:r>
+          <w:rPr>
+            <w:rStyle w:val="Hyperlink"/>
+            <w:sz w:val="20"/>
+            <w:szCs w:val="20"/>
+          </w:rPr>
+          <w:t xml:space="preserve"> L</w:t>
+        </w:r>
+        <w:r>
+          <w:rPr>
+            <w:rStyle w:val="Hyperlink"/>
+            <w:sz w:val="20"/>
+            <w:szCs w:val="20"/>
+          </w:rPr>
+          <w:t>ink</w:t>
         </w:r>
       </w:hyperlink>
       <w:r>
@@ -1020,7 +1329,7 @@
           <w:sz w:val="20"/>
           <w:szCs w:val="20"/>
         </w:rPr>
-        <w:t xml:space="preserve">  , </w:t>
+        <w:t xml:space="preserve">,  </w:t>
       </w:r>
       <w:hyperlink r:id="rId12" w:history="1">
         <w:r>
@@ -1029,7 +1338,7 @@
             <w:sz w:val="20"/>
             <w:szCs w:val="20"/>
           </w:rPr>
-          <w:t>https://github.com/Jenionthenet/Recipe-App</w:t>
+          <w:t>YGO Github Repository</w:t>
         </w:r>
       </w:hyperlink>
       <w:r>
@@ -1037,6 +1346,256 @@
           <w:sz w:val="20"/>
           <w:szCs w:val="20"/>
         </w:rPr>
+        <w:t xml:space="preserve"> </w:t>
+      </w:r>
+      <w:r>
+        <w:rPr>
+          <w:sz w:val="20"/>
+          <w:szCs w:val="20"/>
+        </w:rPr>
+        <w:tab/>
+      </w:r>
+      <w:r>
+        <w:rPr>
+          <w:sz w:val="20"/>
+          <w:szCs w:val="20"/>
+        </w:rPr>
+        <w:tab/>
+      </w:r>
+      <w:r>
+        <w:rPr>
+          <w:sz w:val="20"/>
+          <w:szCs w:val="20"/>
+        </w:rPr>
+        <w:tab/>
+      </w:r>
+      <w:r>
+        <w:rPr>
+          <w:sz w:val="20"/>
+          <w:szCs w:val="20"/>
+        </w:rPr>
+        <w:t>9/21</w:t>
+      </w:r>
+      <w:r>
+        <w:rPr>
+          <w:sz w:val="20"/>
+          <w:szCs w:val="20"/>
+        </w:rPr>
+        <w:tab/>
+      </w:r>
+      <w:r>
+        <w:rPr>
+          <w:sz w:val="20"/>
+          <w:szCs w:val="20"/>
+        </w:rPr>
+        <w:tab/>
+      </w:r>
+      <w:r>
+        <w:rPr>
+          <w:sz w:val="20"/>
+          <w:szCs w:val="20"/>
+        </w:rPr>
+        <w:tab/>
+      </w:r>
+    </w:p>
+    <w:p>
+      <w:pPr>
+        <w:pStyle w:val="ListParagraph"/>
+        <w:numPr>
+          <w:ilvl w:val="0"/>
+          <w:numId w:val="7"/>
+        </w:numPr>
+        <w:spacing w:after="0" w:line="240" w:lineRule="auto"/>
+        <w:rPr>
+          <w:sz w:val="20"/>
+          <w:szCs w:val="20"/>
+        </w:rPr>
+      </w:pPr>
+      <w:r>
+        <w:rPr>
+          <w:sz w:val="20"/>
+          <w:szCs w:val="20"/>
+        </w:rPr>
+        <w:t xml:space="preserve">Individual project: decision maker app that allows users think through decisions by adding and displaying decisions, options, and factors. Factor points assigned by users are compiled and displayed for each option.   </w:t>
+      </w:r>
+    </w:p>
+    <w:p>
+      <w:pPr>
+        <w:pStyle w:val="ListParagraph"/>
+        <w:numPr>
+          <w:ilvl w:val="0"/>
+          <w:numId w:val="2"/>
+        </w:numPr>
+        <w:spacing w:after="0" w:line="240" w:lineRule="auto"/>
+        <w:rPr>
+          <w:sz w:val="20"/>
+          <w:szCs w:val="20"/>
+        </w:rPr>
+      </w:pPr>
+      <w:r>
+        <w:rPr>
+          <w:sz w:val="20"/>
+          <w:szCs w:val="20"/>
+        </w:rPr>
+        <w:t>P</w:t>
+      </w:r>
+      <w:r>
+        <w:rPr>
+          <w:sz w:val="20"/>
+          <w:szCs w:val="20"/>
+        </w:rPr>
+        <w:t>lann</w:t>
+      </w:r>
+      <w:r>
+        <w:rPr>
+          <w:sz w:val="20"/>
+          <w:szCs w:val="20"/>
+        </w:rPr>
+        <w:t>ed</w:t>
+      </w:r>
+      <w:r>
+        <w:rPr>
+          <w:sz w:val="20"/>
+          <w:szCs w:val="20"/>
+        </w:rPr>
+        <w:t xml:space="preserve"> out and set up the database that includes three levels of a nested hierarchy of decisions, options, and factors.  </w:t>
+      </w:r>
+      <w:r>
+        <w:rPr>
+          <w:sz w:val="20"/>
+          <w:szCs w:val="20"/>
+        </w:rPr>
+        <w:t>C</w:t>
+      </w:r>
+      <w:r>
+        <w:rPr>
+          <w:sz w:val="20"/>
+          <w:szCs w:val="20"/>
+        </w:rPr>
+        <w:t>reated all the apps functionality, designed the logo, and styled all pages to be mobile responsive.</w:t>
+      </w:r>
+    </w:p>
+    <w:p>
+      <w:pPr>
+        <w:pStyle w:val="ListParagraph"/>
+        <w:numPr>
+          <w:ilvl w:val="0"/>
+          <w:numId w:val="2"/>
+        </w:numPr>
+        <w:spacing w:after="120" w:line="240" w:lineRule="auto"/>
+        <w:rPr>
+          <w:sz w:val="20"/>
+          <w:szCs w:val="20"/>
+        </w:rPr>
+      </w:pPr>
+      <w:r>
+        <w:rPr>
+          <w:sz w:val="20"/>
+          <w:szCs w:val="20"/>
+        </w:rPr>
+        <w:t xml:space="preserve">Technologies used: </w:t>
+      </w:r>
+      <w:r>
+        <w:rPr>
+          <w:sz w:val="20"/>
+          <w:szCs w:val="20"/>
+        </w:rPr>
+        <w:t xml:space="preserve"> </w:t>
+      </w:r>
+      <w:r>
+        <w:rPr>
+          <w:sz w:val="20"/>
+          <w:szCs w:val="20"/>
+        </w:rPr>
+        <w:t xml:space="preserve">JavaScript, Node.js,  Express, Sequelize, React, Redux, HTML, CSS, &amp; React Bootstrap </w:t>
+      </w:r>
+    </w:p>
+    <w:p>
+      <w:pPr>
+        <w:spacing w:after="120" w:line="240" w:lineRule="auto"/>
+        <w:rPr>
+          <w:sz w:val="20"/>
+          <w:szCs w:val="20"/>
+        </w:rPr>
+      </w:pPr>
+      <w:r>
+        <w:rPr>
+          <w:b/>
+          <w:bCs/>
+          <w:sz w:val="24"/>
+          <w:szCs w:val="24"/>
+        </w:rPr>
+        <w:t>ReciPedia</w:t>
+      </w:r>
+      <w:r>
+        <w:rPr>
+          <w:sz w:val="20"/>
+          <w:szCs w:val="20"/>
+        </w:rPr>
+        <w:t xml:space="preserve">: </w:t>
+      </w:r>
+      <w:r>
+        <w:rPr>
+          <w:sz w:val="20"/>
+          <w:szCs w:val="20"/>
+        </w:rPr>
+        <w:t xml:space="preserve">  </w:t>
+      </w:r>
+      <w:hyperlink r:id="rId13" w:history="1">
+        <w:r>
+          <w:rPr>
+            <w:rStyle w:val="Hyperlink"/>
+            <w:sz w:val="20"/>
+            <w:szCs w:val="20"/>
+          </w:rPr>
+          <w:t>ReciPedia Liv</w:t>
+        </w:r>
+        <w:r>
+          <w:rPr>
+            <w:rStyle w:val="Hyperlink"/>
+            <w:sz w:val="20"/>
+            <w:szCs w:val="20"/>
+          </w:rPr>
+          <w:t>e L</w:t>
+        </w:r>
+        <w:r>
+          <w:rPr>
+            <w:rStyle w:val="Hyperlink"/>
+            <w:sz w:val="20"/>
+            <w:szCs w:val="20"/>
+          </w:rPr>
+          <w:t>ink</w:t>
+        </w:r>
+      </w:hyperlink>
+      <w:r>
+        <w:rPr>
+          <w:sz w:val="20"/>
+          <w:szCs w:val="20"/>
+        </w:rPr>
+        <w:t xml:space="preserve">  , </w:t>
+      </w:r>
+      <w:r>
+        <w:rPr>
+          <w:sz w:val="20"/>
+          <w:szCs w:val="20"/>
+        </w:rPr>
+        <w:t xml:space="preserve">  </w:t>
+      </w:r>
+      <w:hyperlink r:id="rId14" w:history="1">
+        <w:r>
+          <w:rPr>
+            <w:rStyle w:val="Hyperlink"/>
+            <w:sz w:val="20"/>
+            <w:szCs w:val="20"/>
+          </w:rPr>
+          <w:t>ReciPedia Github Repository</w:t>
+        </w:r>
+      </w:hyperlink>
+      <w:r>
+        <w:rPr>
+          <w:sz w:val="20"/>
+          <w:szCs w:val="20"/>
+        </w:rPr>
         <w:t xml:space="preserve">   </w:t>
       </w:r>
       <w:r>
@@ -1045,6 +1604,26 @@
           <w:szCs w:val="20"/>
         </w:rPr>
         <w:tab/>
+      </w:r>
+      <w:r>
+        <w:rPr>
+          <w:sz w:val="20"/>
+          <w:szCs w:val="20"/>
+        </w:rPr>
+        <w:tab/>
+      </w:r>
+      <w:r>
+        <w:rPr>
+          <w:sz w:val="20"/>
+          <w:szCs w:val="20"/>
+        </w:rPr>
+        <w:tab/>
+      </w:r>
+      <w:r>
+        <w:rPr>
+          <w:sz w:val="20"/>
+          <w:szCs w:val="20"/>
+        </w:rPr>
         <w:t>7/21</w:t>
       </w:r>
     </w:p>
@@ -1087,23 +1666,15 @@
           <w:sz w:val="20"/>
           <w:szCs w:val="20"/>
         </w:rPr>
+        <w:t xml:space="preserve"> front</w:t>
+      </w:r>
+      <w:r>
+        <w:rPr>
+          <w:sz w:val="20"/>
+          <w:szCs w:val="20"/>
+        </w:rPr>
         <w:t xml:space="preserve"> </w:t>
       </w:r>
-      <w:proofErr w:type="gramStart"/>
-      <w:r>
-        <w:rPr>
-          <w:sz w:val="20"/>
-          <w:szCs w:val="20"/>
-        </w:rPr>
-        <w:t>front</w:t>
-      </w:r>
-      <w:r>
-        <w:rPr>
-          <w:sz w:val="20"/>
-          <w:szCs w:val="20"/>
-        </w:rPr>
-        <w:t xml:space="preserve"> </w:t>
-      </w:r>
       <w:r>
         <w:rPr>
           <w:sz w:val="20"/>
@@ -1111,7 +1682,6 @@
         </w:rPr>
         <w:t>end</w:t>
       </w:r>
-      <w:proofErr w:type="gramEnd"/>
       <w:r>
         <w:rPr>
           <w:sz w:val="20"/>
@@ -1406,7 +1976,14 @@
           <w:sz w:val="20"/>
           <w:szCs w:val="20"/>
         </w:rPr>
-        <w:t xml:space="preserve">Project incorporated HTML, CSS, Bootstrap, </w:t>
+        <w:t xml:space="preserve">Technologies used: </w:t>
+      </w:r>
+      <w:r>
+        <w:rPr>
+          <w:sz w:val="20"/>
+          <w:szCs w:val="20"/>
+        </w:rPr>
+        <w:t xml:space="preserve"> HTML, CSS, Bootstrap, </w:t>
       </w:r>
       <w:r>
         <w:rPr>
@@ -1448,8 +2025,8 @@
       <w:pPr>
         <w:spacing w:after="0" w:line="240" w:lineRule="auto"/>
         <w:rPr>
-          <w:sz w:val="20"/>
-          <w:szCs w:val="20"/>
+          <w:sz w:val="6"/>
+          <w:szCs w:val="6"/>
         </w:rPr>
       </w:pPr>
     </w:p>
@@ -2319,6 +2896,119 @@
     </w:lvl>
   </w:abstractNum>
   <w:abstractNum w:abstractNumId="1" w15:restartNumberingAfterBreak="0">
+    <w:nsid w:val="2EBF156C"/>
+    <w:multiLevelType w:val="hybridMultilevel"/>
+    <w:tmpl w:val="79C85844"/>
+    <w:lvl w:ilvl="0" w:tplc="04090001">
+      <w:start w:val="1"/>
+      <w:numFmt w:val="bullet"/>
+      <w:lvlText w:val=""/>
+      <w:lvlJc w:val="left"/>
+      <w:pPr>
+        <w:ind w:left="720" w:hanging="360"/>
+      </w:pPr>
+      <w:rPr>
+        <w:rFonts w:ascii="Symbol" w:hAnsi="Symbol" w:hint="default"/>
+      </w:rPr>
+    </w:lvl>
+    <w:lvl w:ilvl="1" w:tplc="04090003" w:tentative="1">
+      <w:start w:val="1"/>
+      <w:numFmt w:val="bullet"/>
+      <w:lvlText w:val="o"/>
+      <w:lvlJc w:val="left"/>
+      <w:pPr>
+        <w:ind w:left="1440" w:hanging="360"/>
+      </w:pPr>
+      <w:rPr>
+        <w:rFonts w:ascii="Courier New" w:hAnsi="Courier New" w:cs="Courier New" w:hint="default"/>
+      </w:rPr>
+    </w:lvl>
+    <w:lvl w:ilvl="2" w:tplc="04090005" w:tentative="1">
+      <w:start w:val="1"/>
+      <w:numFmt w:val="bullet"/>
+      <w:lvlText w:val=""/>
+      <w:lvlJc w:val="left"/>
+      <w:pPr>
+        <w:ind w:left="2160" w:hanging="360"/>
+      </w:pPr>
+      <w:rPr>
+        <w:rFonts w:ascii="Wingdings" w:hAnsi="Wingdings" w:hint="default"/>
+      </w:rPr>
+    </w:lvl>
+    <w:lvl w:ilvl="3" w:tplc="04090001" w:tentative="1">
+      <w:start w:val="1"/>
+      <w:numFmt w:val="bullet"/>
+      <w:lvlText w:val=""/>
+      <w:lvlJc w:val="left"/>
+      <w:pPr>
+        <w:ind w:left="2880" w:hanging="360"/>
+      </w:pPr>
+      <w:rPr>
+        <w:rFonts w:ascii="Symbol" w:hAnsi="Symbol" w:hint="default"/>
+      </w:rPr>
+    </w:lvl>
+    <w:lvl w:ilvl="4" w:tplc="04090003" w:tentative="1">
+      <w:start w:val="1"/>
+      <w:numFmt w:val="bullet"/>
+      <w:lvlText w:val="o"/>
+      <w:lvlJc w:val="left"/>
+      <w:pPr>
+        <w:ind w:left="3600" w:hanging="360"/>
+      </w:pPr>
+      <w:rPr>
+        <w:rFonts w:ascii="Courier New" w:hAnsi="Courier New" w:cs="Courier New" w:hint="default"/>
+      </w:rPr>
+    </w:lvl>
+    <w:lvl w:ilvl="5" w:tplc="04090005" w:tentative="1">
+      <w:start w:val="1"/>
+      <w:numFmt w:val="bullet"/>
+      <w:lvlText w:val=""/>
+      <w:lvlJc w:val="left"/>
+      <w:pPr>
+        <w:ind w:left="4320" w:hanging="360"/>
+      </w:pPr>
+      <w:rPr>
+        <w:rFonts w:ascii="Wingdings" w:hAnsi="Wingdings" w:hint="default"/>
+      </w:rPr>
+    </w:lvl>
+    <w:lvl w:ilvl="6" w:tplc="04090001" w:tentative="1">
+      <w:start w:val="1"/>
+      <w:numFmt w:val="bullet"/>
+      <w:lvlText w:val=""/>
+      <w:lvlJc w:val="left"/>
+      <w:pPr>
+        <w:ind w:left="5040" w:hanging="360"/>
+      </w:pPr>
+      <w:rPr>
+        <w:rFonts w:ascii="Symbol" w:hAnsi="Symbol" w:hint="default"/>
+      </w:rPr>
+    </w:lvl>
+    <w:lvl w:ilvl="7" w:tplc="04090003" w:tentative="1">
+      <w:start w:val="1"/>
+      <w:numFmt w:val="bullet"/>
+      <w:lvlText w:val="o"/>
+      <w:lvlJc w:val="left"/>
+      <w:pPr>
+        <w:ind w:left="5760" w:hanging="360"/>
+      </w:pPr>
+      <w:rPr>
+        <w:rFonts w:ascii="Courier New" w:hAnsi="Courier New" w:cs="Courier New" w:hint="default"/>
+      </w:rPr>
+    </w:lvl>
+    <w:lvl w:ilvl="8" w:tplc="04090005" w:tentative="1">
+      <w:start w:val="1"/>
+      <w:numFmt w:val="bullet"/>
+      <w:lvlText w:val=""/>
+      <w:lvlJc w:val="left"/>
+      <w:pPr>
+        <w:ind w:left="6480" w:hanging="360"/>
+      </w:pPr>
+      <w:rPr>
+        <w:rFonts w:ascii="Wingdings" w:hAnsi="Wingdings" w:hint="default"/>
+      </w:rPr>
+    </w:lvl>
+  </w:abstractNum>
+  <w:abstractNum w:abstractNumId="2" w15:restartNumberingAfterBreak="0">
     <w:nsid w:val="32E717C0"/>
     <w:multiLevelType w:val="hybridMultilevel"/>
     <w:tmpl w:val="86C4B638"/>
@@ -2435,7 +3125,7 @@
       </w:rPr>
     </w:lvl>
   </w:abstractNum>
-  <w:abstractNum w:abstractNumId="2" w15:restartNumberingAfterBreak="0">
+  <w:abstractNum w:abstractNumId="3" w15:restartNumberingAfterBreak="0">
     <w:nsid w:val="36B16DEB"/>
     <w:multiLevelType w:val="hybridMultilevel"/>
     <w:tmpl w:val="4F2A4C9A"/>
@@ -2548,7 +3238,7 @@
       </w:rPr>
     </w:lvl>
   </w:abstractNum>
-  <w:abstractNum w:abstractNumId="3" w15:restartNumberingAfterBreak="0">
+  <w:abstractNum w:abstractNumId="4" w15:restartNumberingAfterBreak="0">
     <w:nsid w:val="37B131D5"/>
     <w:multiLevelType w:val="hybridMultilevel"/>
     <w:tmpl w:val="C5B43F1A"/>
@@ -2661,7 +3351,120 @@
       </w:rPr>
     </w:lvl>
   </w:abstractNum>
-  <w:abstractNum w:abstractNumId="4" w15:restartNumberingAfterBreak="0">
+  <w:abstractNum w:abstractNumId="5" w15:restartNumberingAfterBreak="0">
+    <w:nsid w:val="38C639C0"/>
+    <w:multiLevelType w:val="hybridMultilevel"/>
+    <w:tmpl w:val="848217C8"/>
+    <w:lvl w:ilvl="0" w:tplc="04090001">
+      <w:start w:val="1"/>
+      <w:numFmt w:val="bullet"/>
+      <w:lvlText w:val=""/>
+      <w:lvlJc w:val="left"/>
+      <w:pPr>
+        <w:ind w:left="720" w:hanging="360"/>
+      </w:pPr>
+      <w:rPr>
+        <w:rFonts w:ascii="Symbol" w:hAnsi="Symbol" w:hint="default"/>
+      </w:rPr>
+    </w:lvl>
+    <w:lvl w:ilvl="1" w:tplc="04090003" w:tentative="1">
+      <w:start w:val="1"/>
+      <w:numFmt w:val="bullet"/>
+      <w:lvlText w:val="o"/>
+      <w:lvlJc w:val="left"/>
+      <w:pPr>
+        <w:ind w:left="1440" w:hanging="360"/>
+      </w:pPr>
+      <w:rPr>
+        <w:rFonts w:ascii="Courier New" w:hAnsi="Courier New" w:cs="Courier New" w:hint="default"/>
+      </w:rPr>
+    </w:lvl>
+    <w:lvl w:ilvl="2" w:tplc="04090005" w:tentative="1">
+      <w:start w:val="1"/>
+      <w:numFmt w:val="bullet"/>
+      <w:lvlText w:val=""/>
+      <w:lvlJc w:val="left"/>
+      <w:pPr>
+        <w:ind w:left="2160" w:hanging="360"/>
+      </w:pPr>
+      <w:rPr>
+        <w:rFonts w:ascii="Wingdings" w:hAnsi="Wingdings" w:hint="default"/>
+      </w:rPr>
+    </w:lvl>
+    <w:lvl w:ilvl="3" w:tplc="04090001" w:tentative="1">
+      <w:start w:val="1"/>
+      <w:numFmt w:val="bullet"/>
+      <w:lvlText w:val=""/>
+      <w:lvlJc w:val="left"/>
+      <w:pPr>
+        <w:ind w:left="2880" w:hanging="360"/>
+      </w:pPr>
+      <w:rPr>
+        <w:rFonts w:ascii="Symbol" w:hAnsi="Symbol" w:hint="default"/>
+      </w:rPr>
+    </w:lvl>
+    <w:lvl w:ilvl="4" w:tplc="04090003" w:tentative="1">
+      <w:start w:val="1"/>
+      <w:numFmt w:val="bullet"/>
+      <w:lvlText w:val="o"/>
+      <w:lvlJc w:val="left"/>
+      <w:pPr>
+        <w:ind w:left="3600" w:hanging="360"/>
+      </w:pPr>
+      <w:rPr>
+        <w:rFonts w:ascii="Courier New" w:hAnsi="Courier New" w:cs="Courier New" w:hint="default"/>
+      </w:rPr>
+    </w:lvl>
+    <w:lvl w:ilvl="5" w:tplc="04090005" w:tentative="1">
+      <w:start w:val="1"/>
+      <w:numFmt w:val="bullet"/>
+      <w:lvlText w:val=""/>
+      <w:lvlJc w:val="left"/>
+      <w:pPr>
+        <w:ind w:left="4320" w:hanging="360"/>
+      </w:pPr>
+      <w:rPr>
+        <w:rFonts w:ascii="Wingdings" w:hAnsi="Wingdings" w:hint="default"/>
+      </w:rPr>
+    </w:lvl>
+    <w:lvl w:ilvl="6" w:tplc="04090001" w:tentative="1">
+      <w:start w:val="1"/>
+      <w:numFmt w:val="bullet"/>
+      <w:lvlText w:val=""/>
+      <w:lvlJc w:val="left"/>
+      <w:pPr>
+        <w:ind w:left="5040" w:hanging="360"/>
+      </w:pPr>
+      <w:rPr>
+        <w:rFonts w:ascii="Symbol" w:hAnsi="Symbol" w:hint="default"/>
+      </w:rPr>
+    </w:lvl>
+    <w:lvl w:ilvl="7" w:tplc="04090003" w:tentative="1">
+      <w:start w:val="1"/>
+      <w:numFmt w:val="bullet"/>
+      <w:lvlText w:val="o"/>
+      <w:lvlJc w:val="left"/>
+      <w:pPr>
+        <w:ind w:left="5760" w:hanging="360"/>
+      </w:pPr>
+      <w:rPr>
+        <w:rFonts w:ascii="Courier New" w:hAnsi="Courier New" w:cs="Courier New" w:hint="default"/>
+      </w:rPr>
+    </w:lvl>
+    <w:lvl w:ilvl="8" w:tplc="04090005" w:tentative="1">
+      <w:start w:val="1"/>
+      <w:numFmt w:val="bullet"/>
+      <w:lvlText w:val=""/>
+      <w:lvlJc w:val="left"/>
+      <w:pPr>
+        <w:ind w:left="6480" w:hanging="360"/>
+      </w:pPr>
+      <w:rPr>
+        <w:rFonts w:ascii="Wingdings" w:hAnsi="Wingdings" w:hint="default"/>
+      </w:rPr>
+    </w:lvl>
+  </w:abstractNum>
+  <w:abstractNum w:abstractNumId="6" w15:restartNumberingAfterBreak="0">
     <w:nsid w:val="5A4E1971"/>
     <w:multiLevelType w:val="hybridMultilevel"/>
     <w:tmpl w:val="8C147CB8"/>
@@ -2775,19 +3578,25 @@
     </w:lvl>
   </w:abstractNum>
   <w:num w:numId="1">
+    <w:abstractNumId w:val="6"/>
+  </w:num>
+  <w:num w:numId="2">
     <w:abstractNumId w:val="4"/>
   </w:num>
-  <w:num w:numId="2">
+  <w:num w:numId="3">
     <w:abstractNumId w:val="3"/>
   </w:num>
-  <w:num w:numId="3">
+  <w:num w:numId="4">
     <w:abstractNumId w:val="2"/>
-  </w:num>
-  <w:num w:numId="4">
-    <w:abstractNumId w:val="1"/>
   </w:num>
   <w:num w:numId="5">
     <w:abstractNumId w:val="0"/>
+  </w:num>
+  <w:num w:numId="6">
+    <w:abstractNumId w:val="1"/>
+  </w:num>
+  <w:num w:numId="7">
+    <w:abstractNumId w:val="5"/>
   </w:num>
 </w:numbering>
 </file>

</xml_diff>

<commit_message>
added function so links open in new tab
</commit_message>
<xml_diff>
--- a/documents/Jenifer Ine- 2021 Resume.docx
+++ b/documents/Jenifer Ine- 2021 Resume.docx
@@ -48,8 +48,12 @@
         <w:spacing w:after="0" w:line="240" w:lineRule="auto"/>
         <w:jc w:val="center"/>
         <w:rPr>
-          <w:sz w:val="20"/>
-          <w:szCs w:val="20"/>
+          <w:rStyle w:val="vanity-namedisplay-name"/>
+          <w:rFonts w:ascii="Segoe UI" w:hAnsi="Segoe UI" w:cs="Segoe UI"/>
+          <w:sz w:val="20"/>
+          <w:szCs w:val="20"/>
+          <w:bdr w:val="none" w:sz="0" w:space="0" w:color="auto" w:frame="1"/>
+          <w:shd w:val="clear" w:color="auto" w:fill="FFFFFF"/>
         </w:rPr>
       </w:pPr>
       <w:r>
@@ -81,17 +85,16 @@
         </w:rPr>
         <w:t xml:space="preserve"> </w:t>
       </w:r>
-    </w:p>
-    <w:p>
-      <w:pPr>
-        <w:spacing w:after="0" w:line="240" w:lineRule="auto"/>
-        <w:jc w:val="center"/>
-        <w:rPr>
-          <w:rStyle w:val="vanity-namedisplay-name"/>
-          <w:sz w:val="20"/>
-          <w:szCs w:val="20"/>
-        </w:rPr>
-      </w:pPr>
+      <w:r>
+        <w:rPr>
+          <w:rFonts w:ascii="Roboto" w:hAnsi="Roboto"/>
+          <w:color w:val="5F6368"/>
+          <w:sz w:val="20"/>
+          <w:szCs w:val="20"/>
+          <w:shd w:val="clear" w:color="auto" w:fill="FFFFFF"/>
+        </w:rPr>
+        <w:t xml:space="preserve">| </w:t>
+      </w:r>
       <w:hyperlink r:id="rId6" w:history="1">
         <w:r>
           <w:rPr>
@@ -99,7 +102,7 @@
             <w:sz w:val="20"/>
             <w:szCs w:val="20"/>
           </w:rPr>
-          <w:t>http://jenifer-ine.me</w:t>
+          <w:t>portfolio</w:t>
         </w:r>
       </w:hyperlink>
       <w:r>
@@ -123,7 +126,7 @@
             <w:sz w:val="20"/>
             <w:szCs w:val="20"/>
           </w:rPr>
-          <w:t>https://github.com/Jenionthenet</w:t>
+          <w:t>GitHub</w:t>
         </w:r>
       </w:hyperlink>
       <w:r>
@@ -143,7 +146,7 @@
             <w:bdr w:val="none" w:sz="0" w:space="0" w:color="auto" w:frame="1"/>
             <w:shd w:val="clear" w:color="auto" w:fill="FFFFFF"/>
           </w:rPr>
-          <w:t>www.linkedin.com/in/jenifer-ine</w:t>
+          <w:t>LinkedIn</w:t>
         </w:r>
       </w:hyperlink>
       <w:r>
@@ -164,18 +167,14 @@
         <w:jc w:val="center"/>
         <w:rPr>
           <w:rStyle w:val="vanity-namedisplay-name"/>
-          <w:rFonts w:cstheme="minorHAnsi"/>
-          <w:sz w:val="12"/>
-          <w:szCs w:val="12"/>
-          <w:bdr w:val="none" w:sz="0" w:space="0" w:color="auto" w:frame="1"/>
-          <w:shd w:val="clear" w:color="auto" w:fill="FFFFFF"/>
+          <w:sz w:val="8"/>
+          <w:szCs w:val="8"/>
         </w:rPr>
       </w:pPr>
     </w:p>
     <w:p>
       <w:pPr>
         <w:spacing w:after="0" w:line="240" w:lineRule="auto"/>
-        <w:jc w:val="center"/>
         <w:rPr>
           <w:rStyle w:val="vanity-namedisplay-name"/>
           <w:rFonts w:cstheme="minorHAnsi"/>
@@ -422,14 +421,78 @@
           <w:sz w:val="20"/>
           <w:szCs w:val="20"/>
         </w:rPr>
-        <w:t xml:space="preserve">JavaScript, Python, Node.js, React, Express, Redux, RESTful API, PostrgreSQL, Sequelize, bcrypt, Bootstrap, Flexbox, Sass, HTML, </w:t>
-      </w:r>
-      <w:r>
-        <w:rPr>
-          <w:sz w:val="20"/>
-          <w:szCs w:val="20"/>
-        </w:rPr>
-        <w:t xml:space="preserve"> MongoDB, </w:t>
+        <w:t xml:space="preserve">JavaScript, Python, Node.js, React, Express, Redux, RESTful API, </w:t>
+      </w:r>
+      <w:proofErr w:type="spellStart"/>
+      <w:r>
+        <w:rPr>
+          <w:sz w:val="20"/>
+          <w:szCs w:val="20"/>
+        </w:rPr>
+        <w:t>PostrgreSQL</w:t>
+      </w:r>
+      <w:proofErr w:type="spellEnd"/>
+      <w:r>
+        <w:rPr>
+          <w:sz w:val="20"/>
+          <w:szCs w:val="20"/>
+        </w:rPr>
+        <w:t xml:space="preserve">, </w:t>
+      </w:r>
+      <w:proofErr w:type="spellStart"/>
+      <w:r>
+        <w:rPr>
+          <w:sz w:val="20"/>
+          <w:szCs w:val="20"/>
+        </w:rPr>
+        <w:t>Sequelize</w:t>
+      </w:r>
+      <w:proofErr w:type="spellEnd"/>
+      <w:r>
+        <w:rPr>
+          <w:sz w:val="20"/>
+          <w:szCs w:val="20"/>
+        </w:rPr>
+        <w:t xml:space="preserve">, </w:t>
+      </w:r>
+      <w:proofErr w:type="spellStart"/>
+      <w:r>
+        <w:rPr>
+          <w:sz w:val="20"/>
+          <w:szCs w:val="20"/>
+        </w:rPr>
+        <w:t>bcrypt</w:t>
+      </w:r>
+      <w:proofErr w:type="spellEnd"/>
+      <w:r>
+        <w:rPr>
+          <w:sz w:val="20"/>
+          <w:szCs w:val="20"/>
+        </w:rPr>
+        <w:t xml:space="preserve">, Bootstrap, Flexbox, Sass, </w:t>
+      </w:r>
+      <w:proofErr w:type="gramStart"/>
+      <w:r>
+        <w:rPr>
+          <w:sz w:val="20"/>
+          <w:szCs w:val="20"/>
+        </w:rPr>
+        <w:t xml:space="preserve">HTML, </w:t>
+      </w:r>
+      <w:r>
+        <w:rPr>
+          <w:sz w:val="20"/>
+          <w:szCs w:val="20"/>
+        </w:rPr>
+        <w:t xml:space="preserve"> MongoDB</w:t>
+      </w:r>
+      <w:proofErr w:type="gramEnd"/>
+      <w:r>
+        <w:rPr>
+          <w:sz w:val="20"/>
+          <w:szCs w:val="20"/>
+        </w:rPr>
+        <w:t xml:space="preserve">, </w:t>
       </w:r>
       <w:r>
         <w:rPr>
@@ -485,6 +548,7 @@
           <w:szCs w:val="20"/>
         </w:rPr>
       </w:pPr>
+      <w:proofErr w:type="spellStart"/>
       <w:r>
         <w:rPr>
           <w:i/>
@@ -494,6 +558,7 @@
         </w:rPr>
         <w:t>DigitalCrafts</w:t>
       </w:r>
+      <w:proofErr w:type="spellEnd"/>
       <w:r>
         <w:rPr>
           <w:i/>
@@ -772,7 +837,23 @@
           <w:sz w:val="20"/>
           <w:szCs w:val="20"/>
         </w:rPr>
-        <w:t>Post Bacc Teacher Cert Program</w:t>
+        <w:t xml:space="preserve">Post </w:t>
+      </w:r>
+      <w:proofErr w:type="spellStart"/>
+      <w:r>
+        <w:rPr>
+          <w:sz w:val="20"/>
+          <w:szCs w:val="20"/>
+        </w:rPr>
+        <w:t>Bacc</w:t>
+      </w:r>
+      <w:proofErr w:type="spellEnd"/>
+      <w:r>
+        <w:rPr>
+          <w:sz w:val="20"/>
+          <w:szCs w:val="20"/>
+        </w:rPr>
+        <w:t xml:space="preserve"> Teacher Cert Program</w:t>
       </w:r>
       <w:r>
         <w:rPr>
@@ -934,14 +1015,7 @@
           <w:sz w:val="20"/>
           <w:szCs w:val="20"/>
         </w:rPr>
-        <w:t>,</w:t>
-      </w:r>
-      <w:r>
-        <w:rPr>
-          <w:sz w:val="20"/>
-          <w:szCs w:val="20"/>
-        </w:rPr>
-        <w:t xml:space="preserve">  </w:t>
+        <w:t xml:space="preserve">  |</w:t>
       </w:r>
       <w:r>
         <w:rPr>
@@ -964,7 +1038,7 @@
             <w:sz w:val="20"/>
             <w:szCs w:val="20"/>
           </w:rPr>
-          <w:t>eVentures Github Repository</w:t>
+          <w:t>eVentures GitHub Repository</w:t>
         </w:r>
       </w:hyperlink>
       <w:r>
@@ -1050,7 +1124,35 @@
           <w:sz w:val="20"/>
           <w:szCs w:val="20"/>
         </w:rPr>
-        <w:t xml:space="preserve">out of ideas.  Users have the ability to filter through activities to suit their needs as well as post journal entries of the fun they’ve had for each activity. </w:t>
+        <w:t xml:space="preserve">out of ideas.  Users have the ability to filter through activities to suit their needs as well as post journal entries </w:t>
+      </w:r>
+      <w:r>
+        <w:rPr>
+          <w:sz w:val="20"/>
+          <w:szCs w:val="20"/>
+        </w:rPr>
+        <w:t xml:space="preserve">for each activity </w:t>
+      </w:r>
+      <w:r>
+        <w:rPr>
+          <w:sz w:val="20"/>
+          <w:szCs w:val="20"/>
+        </w:rPr>
+        <w:t>of the fun they’ve had</w:t>
+      </w:r>
+      <w:r>
+        <w:rPr>
+          <w:sz w:val="20"/>
+          <w:szCs w:val="20"/>
+        </w:rPr>
+        <w:t>.</w:t>
+      </w:r>
+      <w:r>
+        <w:rPr>
+          <w:sz w:val="20"/>
+          <w:szCs w:val="20"/>
+        </w:rPr>
+        <w:t xml:space="preserve"> </w:t>
       </w:r>
     </w:p>
     <w:p>
@@ -1094,6 +1196,7 @@
         </w:rPr>
         <w:t xml:space="preserve">routes using </w:t>
       </w:r>
+      <w:proofErr w:type="spellStart"/>
       <w:r>
         <w:rPr>
           <w:sz w:val="20"/>
@@ -1106,14 +1209,45 @@
           <w:sz w:val="20"/>
           <w:szCs w:val="20"/>
         </w:rPr>
-        <w:t xml:space="preserve">equelize.  </w:t>
-      </w:r>
-      <w:r>
-        <w:rPr>
-          <w:sz w:val="20"/>
-          <w:szCs w:val="20"/>
-        </w:rPr>
-        <w:t xml:space="preserve">Created functionality for a user to save an eVenture to their profile page and created profile page component. Created and styled components for desktop and mobile view to display journal entries for public entries and users (private) entries.  </w:t>
+        <w:t>equelize</w:t>
+      </w:r>
+      <w:proofErr w:type="spellEnd"/>
+      <w:r>
+        <w:rPr>
+          <w:sz w:val="20"/>
+          <w:szCs w:val="20"/>
+        </w:rPr>
+        <w:t>.</w:t>
+      </w:r>
+      <w:r>
+        <w:rPr>
+          <w:sz w:val="20"/>
+          <w:szCs w:val="20"/>
+        </w:rPr>
+        <w:t xml:space="preserve">  </w:t>
+      </w:r>
+      <w:r>
+        <w:rPr>
+          <w:sz w:val="20"/>
+          <w:szCs w:val="20"/>
+        </w:rPr>
+        <w:t xml:space="preserve">Created functionality for a user to save an </w:t>
+      </w:r>
+      <w:proofErr w:type="spellStart"/>
+      <w:r>
+        <w:rPr>
+          <w:sz w:val="20"/>
+          <w:szCs w:val="20"/>
+        </w:rPr>
+        <w:t>eVenture</w:t>
+      </w:r>
+      <w:proofErr w:type="spellEnd"/>
+      <w:r>
+        <w:rPr>
+          <w:sz w:val="20"/>
+          <w:szCs w:val="20"/>
+        </w:rPr>
+        <w:t xml:space="preserve"> to their profile page and created profile page component. Created and styled components for desktop and mobile view to display journal entries for public entries and users (private) entries.  </w:t>
       </w:r>
       <w:r>
         <w:rPr>
@@ -1211,7 +1345,23 @@
           <w:sz w:val="20"/>
           <w:szCs w:val="20"/>
         </w:rPr>
-        <w:t xml:space="preserve"> of eVenture activities. </w:t>
+        <w:t xml:space="preserve"> of </w:t>
+      </w:r>
+      <w:proofErr w:type="spellStart"/>
+      <w:r>
+        <w:rPr>
+          <w:sz w:val="20"/>
+          <w:szCs w:val="20"/>
+        </w:rPr>
+        <w:t>eVenture</w:t>
+      </w:r>
+      <w:proofErr w:type="spellEnd"/>
+      <w:r>
+        <w:rPr>
+          <w:sz w:val="20"/>
+          <w:szCs w:val="20"/>
+        </w:rPr>
+        <w:t xml:space="preserve"> activities. </w:t>
       </w:r>
     </w:p>
     <w:p>
@@ -1246,7 +1396,23 @@
           <w:sz w:val="20"/>
           <w:szCs w:val="20"/>
         </w:rPr>
-        <w:t xml:space="preserve"> JavaScript, Node.js,  Express, Sequelize, React, Redux, HTML, CSS, &amp; React Bootstrap </w:t>
+        <w:t xml:space="preserve"> JavaScript, Node.js, Express, </w:t>
+      </w:r>
+      <w:proofErr w:type="spellStart"/>
+      <w:r>
+        <w:rPr>
+          <w:sz w:val="20"/>
+          <w:szCs w:val="20"/>
+        </w:rPr>
+        <w:t>Sequelize</w:t>
+      </w:r>
+      <w:proofErr w:type="spellEnd"/>
+      <w:r>
+        <w:rPr>
+          <w:sz w:val="20"/>
+          <w:szCs w:val="20"/>
+        </w:rPr>
+        <w:t xml:space="preserve">, React, Redux, HTML, CSS, &amp; React Bootstrap </w:t>
       </w:r>
     </w:p>
     <w:p>
@@ -1326,10 +1492,18 @@
       </w:hyperlink>
       <w:r>
         <w:rPr>
-          <w:sz w:val="20"/>
-          <w:szCs w:val="20"/>
-        </w:rPr>
-        <w:t xml:space="preserve">,  </w:t>
+          <w:rStyle w:val="Hyperlink"/>
+          <w:sz w:val="20"/>
+          <w:szCs w:val="20"/>
+        </w:rPr>
+        <w:t xml:space="preserve"> </w:t>
+      </w:r>
+      <w:r>
+        <w:rPr>
+          <w:sz w:val="20"/>
+          <w:szCs w:val="20"/>
+        </w:rPr>
+        <w:t xml:space="preserve"> |  </w:t>
       </w:r>
       <w:hyperlink r:id="rId12" w:history="1">
         <w:r>
@@ -1338,7 +1512,7 @@
             <w:sz w:val="20"/>
             <w:szCs w:val="20"/>
           </w:rPr>
-          <w:t>YGO Github Repository</w:t>
+          <w:t>YGO GitHub Repository</w:t>
         </w:r>
       </w:hyperlink>
       <w:r>
@@ -1416,7 +1590,28 @@
           <w:sz w:val="20"/>
           <w:szCs w:val="20"/>
         </w:rPr>
-        <w:t xml:space="preserve">Individual project: decision maker app that allows users think through decisions by adding and displaying decisions, options, and factors. Factor points assigned by users are compiled and displayed for each option.   </w:t>
+        <w:t xml:space="preserve">Individual project: decision maker app that allows users think through decisions by </w:t>
+      </w:r>
+      <w:r>
+        <w:rPr>
+          <w:sz w:val="20"/>
+          <w:szCs w:val="20"/>
+        </w:rPr>
+        <w:t xml:space="preserve">inputting </w:t>
+      </w:r>
+      <w:r>
+        <w:rPr>
+          <w:sz w:val="20"/>
+          <w:szCs w:val="20"/>
+        </w:rPr>
+        <w:t>decisions, options, and factors. Factor points assigned by users are compiled and displayed for each option</w:t>
+      </w:r>
+      <w:r>
+        <w:rPr>
+          <w:sz w:val="20"/>
+          <w:szCs w:val="20"/>
+        </w:rPr>
+        <w:t xml:space="preserve"> so users can visually compare their options.</w:t>
       </w:r>
     </w:p>
     <w:p>
@@ -1507,7 +1702,23 @@
           <w:sz w:val="20"/>
           <w:szCs w:val="20"/>
         </w:rPr>
-        <w:t xml:space="preserve">JavaScript, Node.js,  Express, Sequelize, React, Redux, HTML, CSS, &amp; React Bootstrap </w:t>
+        <w:t xml:space="preserve">JavaScript, Node.js, Express, </w:t>
+      </w:r>
+      <w:proofErr w:type="spellStart"/>
+      <w:r>
+        <w:rPr>
+          <w:sz w:val="20"/>
+          <w:szCs w:val="20"/>
+        </w:rPr>
+        <w:t>Sequelize</w:t>
+      </w:r>
+      <w:proofErr w:type="spellEnd"/>
+      <w:r>
+        <w:rPr>
+          <w:sz w:val="20"/>
+          <w:szCs w:val="20"/>
+        </w:rPr>
+        <w:t xml:space="preserve">, React, Redux, HTML, CSS, &amp; React Bootstrap </w:t>
       </w:r>
     </w:p>
     <w:p>
@@ -1518,6 +1729,7 @@
           <w:szCs w:val="20"/>
         </w:rPr>
       </w:pPr>
+      <w:proofErr w:type="spellStart"/>
       <w:r>
         <w:rPr>
           <w:b/>
@@ -1527,6 +1739,7 @@
         </w:rPr>
         <w:t>ReciPedia</w:t>
       </w:r>
+      <w:proofErr w:type="spellEnd"/>
       <w:r>
         <w:rPr>
           <w:sz w:val="20"/>
@@ -1542,13 +1755,23 @@
         <w:t xml:space="preserve">  </w:t>
       </w:r>
       <w:hyperlink r:id="rId13" w:history="1">
+        <w:proofErr w:type="spellStart"/>
         <w:r>
           <w:rPr>
             <w:rStyle w:val="Hyperlink"/>
             <w:sz w:val="20"/>
             <w:szCs w:val="20"/>
           </w:rPr>
-          <w:t>ReciPedia Liv</w:t>
+          <w:t>ReciPedia</w:t>
+        </w:r>
+        <w:proofErr w:type="spellEnd"/>
+        <w:r>
+          <w:rPr>
+            <w:rStyle w:val="Hyperlink"/>
+            <w:sz w:val="20"/>
+            <w:szCs w:val="20"/>
+          </w:rPr>
+          <w:t xml:space="preserve"> Liv</w:t>
         </w:r>
         <w:r>
           <w:rPr>
@@ -1572,23 +1795,40 @@
           <w:sz w:val="20"/>
           <w:szCs w:val="20"/>
         </w:rPr>
-        <w:t xml:space="preserve">  , </w:t>
-      </w:r>
-      <w:r>
-        <w:rPr>
-          <w:sz w:val="20"/>
-          <w:szCs w:val="20"/>
-        </w:rPr>
-        <w:t xml:space="preserve">  </w:t>
+        <w:t xml:space="preserve"> </w:t>
+      </w:r>
+      <w:r>
+        <w:rPr>
+          <w:sz w:val="20"/>
+          <w:szCs w:val="20"/>
+        </w:rPr>
+        <w:t xml:space="preserve"> | </w:t>
+      </w:r>
+      <w:r>
+        <w:rPr>
+          <w:sz w:val="20"/>
+          <w:szCs w:val="20"/>
+        </w:rPr>
+        <w:t xml:space="preserve"> </w:t>
       </w:r>
       <w:hyperlink r:id="rId14" w:history="1">
+        <w:proofErr w:type="spellStart"/>
         <w:r>
           <w:rPr>
             <w:rStyle w:val="Hyperlink"/>
             <w:sz w:val="20"/>
             <w:szCs w:val="20"/>
           </w:rPr>
-          <w:t>ReciPedia Github Repository</w:t>
+          <w:t>ReciPedia</w:t>
+        </w:r>
+        <w:proofErr w:type="spellEnd"/>
+        <w:r>
+          <w:rPr>
+            <w:rStyle w:val="Hyperlink"/>
+            <w:sz w:val="20"/>
+            <w:szCs w:val="20"/>
+          </w:rPr>
+          <w:t xml:space="preserve"> GitHub Repository</w:t>
         </w:r>
       </w:hyperlink>
       <w:r>
@@ -1666,15 +1906,23 @@
           <w:sz w:val="20"/>
           <w:szCs w:val="20"/>
         </w:rPr>
-        <w:t xml:space="preserve"> front</w:t>
-      </w:r>
-      <w:r>
-        <w:rPr>
-          <w:sz w:val="20"/>
-          <w:szCs w:val="20"/>
-        </w:rPr>
         <w:t xml:space="preserve"> </w:t>
       </w:r>
+      <w:proofErr w:type="gramStart"/>
+      <w:r>
+        <w:rPr>
+          <w:sz w:val="20"/>
+          <w:szCs w:val="20"/>
+        </w:rPr>
+        <w:t>front</w:t>
+      </w:r>
+      <w:r>
+        <w:rPr>
+          <w:sz w:val="20"/>
+          <w:szCs w:val="20"/>
+        </w:rPr>
+        <w:t xml:space="preserve"> </w:t>
+      </w:r>
       <w:r>
         <w:rPr>
           <w:sz w:val="20"/>
@@ -1682,6 +1930,7 @@
         </w:rPr>
         <w:t>end</w:t>
       </w:r>
+      <w:proofErr w:type="gramEnd"/>
       <w:r>
         <w:rPr>
           <w:sz w:val="20"/>
@@ -1985,12 +2234,21 @@
         </w:rPr>
         <w:t xml:space="preserve"> HTML, CSS, Bootstrap, </w:t>
       </w:r>
-      <w:r>
-        <w:rPr>
-          <w:sz w:val="20"/>
-          <w:szCs w:val="20"/>
-        </w:rPr>
-        <w:t xml:space="preserve">Spoonacular food API, </w:t>
+      <w:proofErr w:type="spellStart"/>
+      <w:r>
+        <w:rPr>
+          <w:sz w:val="20"/>
+          <w:szCs w:val="20"/>
+        </w:rPr>
+        <w:t>Spoonacular</w:t>
+      </w:r>
+      <w:proofErr w:type="spellEnd"/>
+      <w:r>
+        <w:rPr>
+          <w:sz w:val="20"/>
+          <w:szCs w:val="20"/>
+        </w:rPr>
+        <w:t xml:space="preserve"> food API, </w:t>
       </w:r>
       <w:r>
         <w:rPr>
@@ -2078,6 +2336,16 @@
           <w:szCs w:val="20"/>
           <w:lang w:val="en-GB" w:eastAsia="ar-SA"/>
         </w:rPr>
+        <w:t xml:space="preserve">- </w:t>
+      </w:r>
+      <w:r>
+        <w:rPr>
+          <w:rFonts w:eastAsia="Times New Roman" w:cstheme="minorHAnsi"/>
+          <w:bCs/>
+          <w:sz w:val="20"/>
+          <w:szCs w:val="20"/>
+          <w:lang w:val="en-GB" w:eastAsia="ar-SA"/>
+        </w:rPr>
         <w:t>Algebra, Special Education Teacher,</w:t>
       </w:r>
       <w:r>
@@ -2106,15 +2374,6 @@
           <w:lang w:val="en-GB" w:eastAsia="ar-SA"/>
         </w:rPr>
         <w:t>Duluth, Ga</w:t>
-      </w:r>
-      <w:r>
-        <w:rPr>
-          <w:rFonts w:eastAsia="Times New Roman" w:cstheme="minorHAnsi"/>
-          <w:sz w:val="20"/>
-          <w:szCs w:val="20"/>
-          <w:lang w:val="en-GB" w:eastAsia="ar-SA"/>
-        </w:rPr>
-        <w:tab/>
       </w:r>
       <w:r>
         <w:rPr>
@@ -2251,6 +2510,16 @@
           <w:szCs w:val="20"/>
           <w:lang w:val="en-GB" w:eastAsia="ar-SA"/>
         </w:rPr>
+        <w:t>-</w:t>
+      </w:r>
+      <w:r>
+        <w:rPr>
+          <w:rFonts w:eastAsia="Times New Roman" w:cstheme="minorHAnsi"/>
+          <w:bCs/>
+          <w:sz w:val="20"/>
+          <w:szCs w:val="20"/>
+          <w:lang w:val="en-GB" w:eastAsia="ar-SA"/>
+        </w:rPr>
         <w:t>Kindergarten – 4</w:t>
       </w:r>
       <w:r>
@@ -2351,6 +2620,16 @@
           <w:szCs w:val="20"/>
           <w:lang w:val="en-GB" w:eastAsia="ar-SA"/>
         </w:rPr>
+        <w:t xml:space="preserve"> </w:t>
+      </w:r>
+      <w:r>
+        <w:rPr>
+          <w:rFonts w:eastAsia="Times New Roman" w:cstheme="minorHAnsi"/>
+          <w:bCs/>
+          <w:sz w:val="20"/>
+          <w:szCs w:val="20"/>
+          <w:lang w:val="en-GB" w:eastAsia="ar-SA"/>
+        </w:rPr>
         <w:t>Basis International School Guangzhou, Guangzhou, China</w:t>
       </w:r>
       <w:r>
@@ -2388,6 +2667,15 @@
           <w:szCs w:val="20"/>
           <w:lang w:val="en-GB" w:eastAsia="ar-SA"/>
         </w:rPr>
+        <w:t>-</w:t>
+      </w:r>
+      <w:r>
+        <w:rPr>
+          <w:rFonts w:eastAsia="Times New Roman" w:cstheme="minorHAnsi"/>
+          <w:sz w:val="20"/>
+          <w:szCs w:val="20"/>
+          <w:lang w:val="en-GB" w:eastAsia="ar-SA"/>
+        </w:rPr>
         <w:t xml:space="preserve">Engineering and Technology Teacher Trainer, </w:t>
       </w:r>
       <w:r>
@@ -2478,6 +2766,15 @@
           <w:szCs w:val="20"/>
           <w:lang w:val="en-GB" w:eastAsia="ar-SA"/>
         </w:rPr>
+        <w:t xml:space="preserve"> </w:t>
+      </w:r>
+      <w:r>
+        <w:rPr>
+          <w:rFonts w:eastAsia="Times New Roman" w:cstheme="minorHAnsi"/>
+          <w:sz w:val="20"/>
+          <w:szCs w:val="20"/>
+          <w:lang w:val="en-GB" w:eastAsia="ar-SA"/>
+        </w:rPr>
         <w:t xml:space="preserve">Basis International Schools, Huizhou China, Bangkok, Thailand </w:t>
       </w:r>
       <w:r>
@@ -2572,6 +2869,16 @@
           <w:lang w:val="en-GB"/>
         </w:rPr>
       </w:pPr>
+      <w:r>
+        <w:rPr>
+          <w:rFonts w:cstheme="minorHAnsi"/>
+          <w:bCs/>
+          <w:sz w:val="20"/>
+          <w:szCs w:val="20"/>
+          <w:lang w:val="en-GB"/>
+        </w:rPr>
+        <w:t>-</w:t>
+      </w:r>
       <w:r>
         <w:rPr>
           <w:rFonts w:cstheme="minorHAnsi"/>
@@ -2722,6 +3029,7 @@
           <w:lang w:val="en-GB"/>
         </w:rPr>
       </w:pPr>
+      <w:proofErr w:type="spellStart"/>
       <w:r>
         <w:rPr>
           <w:rFonts w:cstheme="minorHAnsi"/>
@@ -2729,8 +3037,9 @@
           <w:szCs w:val="20"/>
           <w:lang w:val="en-GB"/>
         </w:rPr>
-        <w:t xml:space="preserve">Analyzed teaching standards, planned, </w:t>
-      </w:r>
+        <w:t>Analyzed</w:t>
+      </w:r>
+      <w:proofErr w:type="spellEnd"/>
       <w:r>
         <w:rPr>
           <w:rFonts w:cstheme="minorHAnsi"/>
@@ -2738,6 +3047,15 @@
           <w:szCs w:val="20"/>
           <w:lang w:val="en-GB"/>
         </w:rPr>
+        <w:t xml:space="preserve"> teaching standards, planned, </w:t>
+      </w:r>
+      <w:r>
+        <w:rPr>
+          <w:rFonts w:cstheme="minorHAnsi"/>
+          <w:sz w:val="20"/>
+          <w:szCs w:val="20"/>
+          <w:lang w:val="en-GB"/>
+        </w:rPr>
         <w:t xml:space="preserve">created, and </w:t>
       </w:r>
       <w:r>
@@ -2766,6 +3084,15 @@
           <w:lang w:val="en-GB"/>
         </w:rPr>
         <w:t xml:space="preserve"> learning goals</w:t>
+      </w:r>
+      <w:r>
+        <w:rPr>
+          <w:rFonts w:cstheme="minorHAnsi"/>
+          <w:sz w:val="20"/>
+          <w:szCs w:val="20"/>
+          <w:lang w:val="en-GB"/>
+        </w:rPr>
+        <w:t>.</w:t>
       </w:r>
     </w:p>
     <w:p>
@@ -2827,6 +3154,15 @@
           <w:lang w:val="en-GB"/>
         </w:rPr>
         <w:t>evaluation and IEP meetings for caseload students</w:t>
+      </w:r>
+      <w:r>
+        <w:rPr>
+          <w:rFonts w:cstheme="minorHAnsi"/>
+          <w:sz w:val="20"/>
+          <w:szCs w:val="20"/>
+          <w:lang w:val="en-GB"/>
+        </w:rPr>
+        <w:t>.</w:t>
       </w:r>
     </w:p>
     <w:p>
@@ -2858,7 +3194,88 @@
           <w:szCs w:val="20"/>
           <w:lang w:val="en-GB"/>
         </w:rPr>
-        <w:t>Created a curriculum, developed instructional materials and activities to train new teachers to teach primary Engineering and Technology courses for Basis International Schools in China and Thailand during the Basis Summer Institute programs.</w:t>
+        <w:t xml:space="preserve">Due to success of </w:t>
+      </w:r>
+      <w:r>
+        <w:rPr>
+          <w:rFonts w:cstheme="minorHAnsi"/>
+          <w:sz w:val="20"/>
+          <w:szCs w:val="20"/>
+          <w:lang w:val="en-GB"/>
+        </w:rPr>
+        <w:t xml:space="preserve">my </w:t>
+      </w:r>
+      <w:r>
+        <w:rPr>
+          <w:rFonts w:cstheme="minorHAnsi"/>
+          <w:sz w:val="20"/>
+          <w:szCs w:val="20"/>
+          <w:lang w:val="en-GB"/>
+        </w:rPr>
+        <w:t xml:space="preserve">Engineering class outcomes, was requested to train </w:t>
+      </w:r>
+      <w:r>
+        <w:rPr>
+          <w:rFonts w:cstheme="minorHAnsi"/>
+          <w:sz w:val="20"/>
+          <w:szCs w:val="20"/>
+          <w:lang w:val="en-GB"/>
+        </w:rPr>
+        <w:t>new teachers to teach primary Engineering and Technology courses for Basis International Schools in China and Thailand during the Basis Summer Institute programs</w:t>
+      </w:r>
+      <w:r>
+        <w:rPr>
+          <w:rFonts w:cstheme="minorHAnsi"/>
+          <w:sz w:val="20"/>
+          <w:szCs w:val="20"/>
+          <w:lang w:val="en-GB"/>
+        </w:rPr>
+        <w:t>. C</w:t>
+      </w:r>
+      <w:r>
+        <w:rPr>
+          <w:rFonts w:cstheme="minorHAnsi"/>
+          <w:sz w:val="20"/>
+          <w:szCs w:val="20"/>
+          <w:lang w:val="en-GB"/>
+        </w:rPr>
+        <w:t>reated a curriculum</w:t>
+      </w:r>
+      <w:r>
+        <w:rPr>
+          <w:rFonts w:cstheme="minorHAnsi"/>
+          <w:sz w:val="20"/>
+          <w:szCs w:val="20"/>
+          <w:lang w:val="en-GB"/>
+        </w:rPr>
+        <w:t xml:space="preserve"> and </w:t>
+      </w:r>
+      <w:r>
+        <w:rPr>
+          <w:rFonts w:cstheme="minorHAnsi"/>
+          <w:sz w:val="20"/>
+          <w:szCs w:val="20"/>
+          <w:lang w:val="en-GB"/>
+        </w:rPr>
+        <w:t xml:space="preserve">developed instructional materials and activities </w:t>
+      </w:r>
+      <w:r>
+        <w:rPr>
+          <w:rFonts w:cstheme="minorHAnsi"/>
+          <w:sz w:val="20"/>
+          <w:szCs w:val="20"/>
+          <w:lang w:val="en-GB"/>
+        </w:rPr>
+        <w:t>for teacher training</w:t>
+      </w:r>
+      <w:r>
+        <w:rPr>
+          <w:rFonts w:cstheme="minorHAnsi"/>
+          <w:sz w:val="20"/>
+          <w:szCs w:val="20"/>
+          <w:lang w:val="en-GB"/>
+        </w:rPr>
+        <w:t>.</w:t>
       </w:r>
     </w:p>
     <w:sectPr>

</xml_diff>